<commit_message>
Completed the intro, EDA, and data cleaning sections.
</commit_message>
<xml_diff>
--- a/Mokhtar_Ahmed_Midterm.docx
+++ b/Mokhtar_Ahmed_Midterm.docx
@@ -7,7 +7,7 @@
         <w:jc w:val="center"/>
         <w:rPr>
           <w:rFonts w:ascii="Times New Roman" w:hAnsi="Times New Roman" w:cs="Times New Roman"/>
-          <w:lang w:val="en-US"/>
+          <w:bCs/>
         </w:rPr>
       </w:pPr>
       <w:r>
@@ -16,6 +16,20 @@
           <w:lang w:val="en-US"/>
         </w:rPr>
         <w:t>Coding in R Midterm</w:t>
+      </w:r>
+      <w:r>
+        <w:rPr>
+          <w:rFonts w:ascii="Times New Roman" w:hAnsi="Times New Roman" w:cs="Times New Roman"/>
+          <w:lang w:val="en-US"/>
+        </w:rPr>
+        <w:t xml:space="preserve"> - </w:t>
+      </w:r>
+      <w:r>
+        <w:rPr>
+          <w:rFonts w:ascii="Times New Roman" w:hAnsi="Times New Roman" w:cs="Times New Roman"/>
+          <w:bCs/>
+        </w:rPr>
+        <w:t>Bay Area Bike Rental Operation Research</w:t>
       </w:r>
     </w:p>
     <w:p>
@@ -23,16 +37,774 @@
         <w:jc w:val="center"/>
         <w:rPr>
           <w:rFonts w:ascii="Times New Roman" w:hAnsi="Times New Roman" w:cs="Times New Roman"/>
+          <w:lang w:val="en-US"/>
+        </w:rPr>
+      </w:pPr>
+      <w:r>
+        <w:rPr>
+          <w:rFonts w:ascii="Times New Roman" w:hAnsi="Times New Roman" w:cs="Times New Roman"/>
+          <w:bCs/>
+        </w:rPr>
+        <w:t>Ahmed Mokhtar</w:t>
+      </w:r>
+    </w:p>
+    <w:p>
+      <w:pPr>
+        <w:rPr>
+          <w:rFonts w:ascii="Times New Roman" w:hAnsi="Times New Roman" w:cs="Times New Roman"/>
           <w:b/>
+          <w:bCs/>
+          <w:lang w:val="en-US"/>
         </w:rPr>
       </w:pPr>
       <w:r>
         <w:rPr>
           <w:rFonts w:ascii="Times New Roman" w:hAnsi="Times New Roman" w:cs="Times New Roman"/>
           <w:b/>
-        </w:rPr>
-        <w:t>Bay Area Bike Rental Operation Research</w:t>
-      </w:r>
+          <w:bCs/>
+          <w:lang w:val="en-US"/>
+        </w:rPr>
+        <w:t xml:space="preserve">Introduction and </w:t>
+      </w:r>
+      <w:r>
+        <w:rPr>
+          <w:rFonts w:ascii="Times New Roman" w:hAnsi="Times New Roman" w:cs="Times New Roman"/>
+          <w:b/>
+          <w:bCs/>
+          <w:lang w:val="en-US"/>
+        </w:rPr>
+        <w:t>Exploratory Data Analysis</w:t>
+      </w:r>
+      <w:r>
+        <w:rPr>
+          <w:rFonts w:ascii="Times New Roman" w:hAnsi="Times New Roman" w:cs="Times New Roman"/>
+          <w:b/>
+          <w:bCs/>
+          <w:lang w:val="en-US"/>
+        </w:rPr>
+        <w:tab/>
+      </w:r>
+    </w:p>
+    <w:p>
+      <w:pPr>
+        <w:ind w:firstLine="720"/>
+        <w:rPr>
+          <w:rFonts w:ascii="Times New Roman" w:hAnsi="Times New Roman" w:cs="Times New Roman"/>
+          <w:lang w:val="en-US"/>
+        </w:rPr>
+      </w:pPr>
+      <w:r>
+        <w:rPr>
+          <w:rFonts w:ascii="Times New Roman" w:hAnsi="Times New Roman" w:cs="Times New Roman"/>
+          <w:lang w:val="en-US"/>
+        </w:rPr>
+        <w:t xml:space="preserve">This report is prepared as part of the Bay Area Bike Rental Operation Research </w:t>
+      </w:r>
+      <w:r>
+        <w:rPr>
+          <w:rFonts w:ascii="Times New Roman" w:hAnsi="Times New Roman" w:cs="Times New Roman"/>
+          <w:lang w:val="en-US"/>
+        </w:rPr>
+        <w:t xml:space="preserve">at SF Bay Area Bike Operations HQ. </w:t>
+      </w:r>
+      <w:r>
+        <w:rPr>
+          <w:rFonts w:ascii="Times New Roman" w:hAnsi="Times New Roman" w:cs="Times New Roman"/>
+          <w:lang w:val="en-US"/>
+        </w:rPr>
+        <w:t>The dataset</w:t>
+      </w:r>
+      <w:r>
+        <w:rPr>
+          <w:rFonts w:ascii="Times New Roman" w:hAnsi="Times New Roman" w:cs="Times New Roman"/>
+          <w:lang w:val="en-US"/>
+        </w:rPr>
+        <w:t>s</w:t>
+      </w:r>
+      <w:r>
+        <w:rPr>
+          <w:rFonts w:ascii="Times New Roman" w:hAnsi="Times New Roman" w:cs="Times New Roman"/>
+          <w:lang w:val="en-US"/>
+        </w:rPr>
+        <w:t xml:space="preserve"> used in the making of this report spans from January 1, 2014, to December 31, 2014. </w:t>
+      </w:r>
+      <w:r>
+        <w:rPr>
+          <w:rFonts w:ascii="Times New Roman" w:hAnsi="Times New Roman" w:cs="Times New Roman"/>
+          <w:lang w:val="en-US"/>
+        </w:rPr>
+        <w:t xml:space="preserve">This encompasses </w:t>
+      </w:r>
+      <w:r>
+        <w:rPr>
+          <w:rFonts w:ascii="Times New Roman" w:hAnsi="Times New Roman" w:cs="Times New Roman"/>
+          <w:lang w:val="en-US"/>
+        </w:rPr>
+        <w:t xml:space="preserve">data on the </w:t>
+      </w:r>
+      <w:r>
+        <w:rPr>
+          <w:rFonts w:ascii="Times New Roman" w:hAnsi="Times New Roman" w:cs="Times New Roman"/>
+          <w:lang w:val="en-US"/>
+        </w:rPr>
+        <w:t>flow of bikes, including when and where they were picked up an returned</w:t>
+      </w:r>
+      <w:r>
+        <w:rPr>
+          <w:rFonts w:ascii="Times New Roman" w:hAnsi="Times New Roman" w:cs="Times New Roman"/>
+          <w:lang w:val="en-US"/>
+        </w:rPr>
+        <w:t xml:space="preserve">, station information, and weather information for the specified time period. </w:t>
+      </w:r>
+      <w:r>
+        <w:rPr>
+          <w:rFonts w:ascii="Times New Roman" w:hAnsi="Times New Roman" w:cs="Times New Roman"/>
+          <w:lang w:val="en-US"/>
+        </w:rPr>
+        <w:t>The three datasets are called “</w:t>
+      </w:r>
+      <w:r>
+        <w:rPr>
+          <w:rFonts w:ascii="Times New Roman" w:hAnsi="Times New Roman" w:cs="Times New Roman"/>
+          <w:lang w:val="en-US"/>
+        </w:rPr>
+        <w:t>trips</w:t>
+      </w:r>
+      <w:r>
+        <w:rPr>
+          <w:rFonts w:ascii="Times New Roman" w:hAnsi="Times New Roman" w:cs="Times New Roman"/>
+          <w:lang w:val="en-US"/>
+        </w:rPr>
+        <w:t>”, “</w:t>
+      </w:r>
+      <w:r>
+        <w:rPr>
+          <w:rFonts w:ascii="Times New Roman" w:hAnsi="Times New Roman" w:cs="Times New Roman"/>
+          <w:lang w:val="en-US"/>
+        </w:rPr>
+        <w:t>station</w:t>
+      </w:r>
+      <w:r>
+        <w:rPr>
+          <w:rFonts w:ascii="Times New Roman" w:hAnsi="Times New Roman" w:cs="Times New Roman"/>
+          <w:lang w:val="en-US"/>
+        </w:rPr>
+        <w:t xml:space="preserve">” and “weather” respectively. </w:t>
+      </w:r>
+    </w:p>
+    <w:p>
+      <w:pPr>
+        <w:rPr>
+          <w:rFonts w:ascii="Times New Roman" w:hAnsi="Times New Roman" w:cs="Times New Roman"/>
+          <w:lang w:val="en-US"/>
+        </w:rPr>
+      </w:pPr>
+      <w:r>
+        <w:rPr>
+          <w:rFonts w:ascii="Times New Roman" w:hAnsi="Times New Roman" w:cs="Times New Roman"/>
+          <w:noProof/>
+          <w:lang w:val="en-US"/>
+        </w:rPr>
+        <w:drawing>
+          <wp:inline distT="0" distB="0" distL="0" distR="0" wp14:anchorId="5BF0C582" wp14:editId="4B6A4258">
+            <wp:extent cx="4248150" cy="3117641"/>
+            <wp:effectExtent l="0" t="0" r="0" b="6985"/>
+            <wp:docPr id="194401414" name="Picture 2"/>
+            <wp:cNvGraphicFramePr>
+              <a:graphicFrameLocks xmlns:a="http://schemas.openxmlformats.org/drawingml/2006/main" noChangeAspect="1"/>
+            </wp:cNvGraphicFramePr>
+            <a:graphic xmlns:a="http://schemas.openxmlformats.org/drawingml/2006/main">
+              <a:graphicData uri="http://schemas.openxmlformats.org/drawingml/2006/picture">
+                <pic:pic xmlns:pic="http://schemas.openxmlformats.org/drawingml/2006/picture">
+                  <pic:nvPicPr>
+                    <pic:cNvPr id="0" name="Picture 2"/>
+                    <pic:cNvPicPr>
+                      <a:picLocks noChangeAspect="1" noChangeArrowheads="1"/>
+                    </pic:cNvPicPr>
+                  </pic:nvPicPr>
+                  <pic:blipFill>
+                    <a:blip r:embed="rId4">
+                      <a:extLst>
+                        <a:ext uri="{28A0092B-C50C-407E-A947-70E740481C1C}">
+                          <a14:useLocalDpi xmlns:a14="http://schemas.microsoft.com/office/drawing/2010/main" val="0"/>
+                        </a:ext>
+                      </a:extLst>
+                    </a:blip>
+                    <a:srcRect/>
+                    <a:stretch>
+                      <a:fillRect/>
+                    </a:stretch>
+                  </pic:blipFill>
+                  <pic:spPr bwMode="auto">
+                    <a:xfrm>
+                      <a:off x="0" y="0"/>
+                      <a:ext cx="4254189" cy="3122073"/>
+                    </a:xfrm>
+                    <a:prstGeom prst="rect">
+                      <a:avLst/>
+                    </a:prstGeom>
+                    <a:noFill/>
+                  </pic:spPr>
+                </pic:pic>
+              </a:graphicData>
+            </a:graphic>
+          </wp:inline>
+        </w:drawing>
+      </w:r>
+    </w:p>
+    <w:p>
+      <w:pPr>
+        <w:rPr>
+          <w:rFonts w:ascii="Times New Roman" w:hAnsi="Times New Roman" w:cs="Times New Roman"/>
+          <w:lang w:val="en-US"/>
+        </w:rPr>
+      </w:pPr>
+      <w:r>
+        <w:rPr>
+          <w:rFonts w:ascii="Times New Roman" w:hAnsi="Times New Roman" w:cs="Times New Roman"/>
+          <w:b/>
+          <w:bCs/>
+          <w:lang w:val="en-US"/>
+        </w:rPr>
+        <w:t>Figure 1:</w:t>
+      </w:r>
+      <w:r>
+        <w:rPr>
+          <w:rFonts w:ascii="Times New Roman" w:hAnsi="Times New Roman" w:cs="Times New Roman"/>
+          <w:lang w:val="en-US"/>
+        </w:rPr>
+        <w:t xml:space="preserve"> </w:t>
+      </w:r>
+      <w:r>
+        <w:rPr>
+          <w:rFonts w:ascii="Times New Roman" w:hAnsi="Times New Roman" w:cs="Times New Roman"/>
+          <w:lang w:val="en-US"/>
+        </w:rPr>
+        <w:t>Distribution of Bike User Status</w:t>
+      </w:r>
+    </w:p>
+    <w:p>
+      <w:pPr>
+        <w:ind w:firstLine="720"/>
+        <w:rPr>
+          <w:rFonts w:ascii="Times New Roman" w:hAnsi="Times New Roman" w:cs="Times New Roman"/>
+          <w:lang w:val="en-US"/>
+        </w:rPr>
+      </w:pPr>
+      <w:r>
+        <w:rPr>
+          <w:rFonts w:ascii="Times New Roman" w:hAnsi="Times New Roman" w:cs="Times New Roman"/>
+          <w:lang w:val="en-US"/>
+        </w:rPr>
+        <w:t>To start, we will begin with previewing the trips dataset.</w:t>
+      </w:r>
+      <w:r>
+        <w:rPr>
+          <w:rFonts w:ascii="Times New Roman" w:hAnsi="Times New Roman" w:cs="Times New Roman"/>
+          <w:lang w:val="en-US"/>
+        </w:rPr>
+        <w:t xml:space="preserve"> Figure 1 provides a breakdown of the </w:t>
+      </w:r>
+      <w:r>
+        <w:rPr>
+          <w:rFonts w:ascii="Times New Roman" w:hAnsi="Times New Roman" w:cs="Times New Roman"/>
+          <w:lang w:val="en-US"/>
+        </w:rPr>
+        <w:t xml:space="preserve">status of users. </w:t>
+      </w:r>
+      <w:r>
+        <w:rPr>
+          <w:rFonts w:ascii="Times New Roman" w:hAnsi="Times New Roman" w:cs="Times New Roman"/>
+          <w:lang w:val="en-US"/>
+        </w:rPr>
+        <w:t>85% of the trips recorded in 2014 were by subscribers</w:t>
+      </w:r>
+      <w:r>
+        <w:rPr>
+          <w:rFonts w:ascii="Times New Roman" w:hAnsi="Times New Roman" w:cs="Times New Roman"/>
+          <w:lang w:val="en-US"/>
+        </w:rPr>
+        <w:t>, whereas 15% were by customers. Subscribers are defined as individuals with annual or 30-day me</w:t>
+      </w:r>
+      <w:r>
+        <w:rPr>
+          <w:rFonts w:ascii="Times New Roman" w:hAnsi="Times New Roman" w:cs="Times New Roman"/>
+          <w:lang w:val="en-US"/>
+        </w:rPr>
+        <w:t>mberships, whereas customers are individuals with 24-hour or 3-day memberships.</w:t>
+      </w:r>
+      <w:r>
+        <w:rPr>
+          <w:rFonts w:ascii="Times New Roman" w:hAnsi="Times New Roman" w:cs="Times New Roman"/>
+          <w:lang w:val="en-US"/>
+        </w:rPr>
+        <w:t xml:space="preserve"> (Parry, 2016)</w:t>
+      </w:r>
+      <w:r>
+        <w:rPr>
+          <w:rFonts w:ascii="Times New Roman" w:hAnsi="Times New Roman" w:cs="Times New Roman"/>
+          <w:lang w:val="en-US"/>
+        </w:rPr>
+        <w:t xml:space="preserve"> Th</w:t>
+      </w:r>
+      <w:r>
+        <w:rPr>
+          <w:rFonts w:ascii="Times New Roman" w:hAnsi="Times New Roman" w:cs="Times New Roman"/>
+          <w:lang w:val="en-US"/>
+        </w:rPr>
+        <w:t>e high proportion of subscribers compared to customers illustrates th</w:t>
+      </w:r>
+      <w:r>
+        <w:rPr>
+          <w:rFonts w:ascii="Times New Roman" w:hAnsi="Times New Roman" w:cs="Times New Roman"/>
+          <w:lang w:val="en-US"/>
+        </w:rPr>
+        <w:t xml:space="preserve">at bike rentals are a commodity that is essential to the lives of hundreds of thousands of people in Bay Area. Additionally, it also reveals that the majority of the customer base are returning, which will be essential to interpreting </w:t>
+      </w:r>
+      <w:r>
+        <w:rPr>
+          <w:rFonts w:ascii="Times New Roman" w:hAnsi="Times New Roman" w:cs="Times New Roman"/>
+          <w:lang w:val="en-US"/>
+        </w:rPr>
+        <w:t xml:space="preserve">data such as the utilization ratio and the station frequency analyses. </w:t>
+      </w:r>
+    </w:p>
+    <w:p>
+      <w:pPr>
+        <w:rPr>
+          <w:rFonts w:ascii="Times New Roman" w:hAnsi="Times New Roman" w:cs="Times New Roman"/>
+          <w:lang w:val="en-US"/>
+        </w:rPr>
+      </w:pPr>
+      <w:r>
+        <w:rPr>
+          <w:rFonts w:ascii="Times New Roman" w:hAnsi="Times New Roman" w:cs="Times New Roman"/>
+          <w:noProof/>
+          <w:lang w:val="en-US"/>
+        </w:rPr>
+        <w:lastRenderedPageBreak/>
+        <w:drawing>
+          <wp:inline distT="0" distB="0" distL="0" distR="0" wp14:anchorId="4C131B07" wp14:editId="3C822E38">
+            <wp:extent cx="4387731" cy="3028950"/>
+            <wp:effectExtent l="0" t="0" r="0" b="0"/>
+            <wp:docPr id="1352299935" name="Picture 4"/>
+            <wp:cNvGraphicFramePr>
+              <a:graphicFrameLocks xmlns:a="http://schemas.openxmlformats.org/drawingml/2006/main" noChangeAspect="1"/>
+            </wp:cNvGraphicFramePr>
+            <a:graphic xmlns:a="http://schemas.openxmlformats.org/drawingml/2006/main">
+              <a:graphicData uri="http://schemas.openxmlformats.org/drawingml/2006/picture">
+                <pic:pic xmlns:pic="http://schemas.openxmlformats.org/drawingml/2006/picture">
+                  <pic:nvPicPr>
+                    <pic:cNvPr id="0" name="Picture 3"/>
+                    <pic:cNvPicPr>
+                      <a:picLocks noChangeAspect="1" noChangeArrowheads="1"/>
+                    </pic:cNvPicPr>
+                  </pic:nvPicPr>
+                  <pic:blipFill>
+                    <a:blip r:embed="rId5">
+                      <a:extLst>
+                        <a:ext uri="{28A0092B-C50C-407E-A947-70E740481C1C}">
+                          <a14:useLocalDpi xmlns:a14="http://schemas.microsoft.com/office/drawing/2010/main" val="0"/>
+                        </a:ext>
+                      </a:extLst>
+                    </a:blip>
+                    <a:srcRect/>
+                    <a:stretch>
+                      <a:fillRect/>
+                    </a:stretch>
+                  </pic:blipFill>
+                  <pic:spPr bwMode="auto">
+                    <a:xfrm>
+                      <a:off x="0" y="0"/>
+                      <a:ext cx="4395289" cy="3034167"/>
+                    </a:xfrm>
+                    <a:prstGeom prst="rect">
+                      <a:avLst/>
+                    </a:prstGeom>
+                    <a:noFill/>
+                  </pic:spPr>
+                </pic:pic>
+              </a:graphicData>
+            </a:graphic>
+          </wp:inline>
+        </w:drawing>
+      </w:r>
+    </w:p>
+    <w:p>
+      <w:pPr>
+        <w:rPr>
+          <w:rFonts w:ascii="Times New Roman" w:hAnsi="Times New Roman" w:cs="Times New Roman"/>
+          <w:lang w:val="en-US"/>
+        </w:rPr>
+      </w:pPr>
+      <w:r>
+        <w:rPr>
+          <w:rFonts w:ascii="Times New Roman" w:hAnsi="Times New Roman" w:cs="Times New Roman"/>
+          <w:b/>
+          <w:bCs/>
+          <w:lang w:val="en-US"/>
+        </w:rPr>
+        <w:t>Figure 2:</w:t>
+      </w:r>
+      <w:r>
+        <w:rPr>
+          <w:rFonts w:ascii="Times New Roman" w:hAnsi="Times New Roman" w:cs="Times New Roman"/>
+          <w:lang w:val="en-US"/>
+        </w:rPr>
+        <w:t xml:space="preserve"> Further EDA for the “weather” Dataset</w:t>
+      </w:r>
+    </w:p>
+    <w:p>
+      <w:pPr>
+        <w:ind w:firstLine="720"/>
+        <w:rPr>
+          <w:rFonts w:ascii="Times New Roman" w:hAnsi="Times New Roman" w:cs="Times New Roman"/>
+          <w:lang w:val="en-US"/>
+        </w:rPr>
+      </w:pPr>
+      <w:r>
+        <w:rPr>
+          <w:rFonts w:ascii="Times New Roman" w:hAnsi="Times New Roman" w:cs="Times New Roman"/>
+          <w:lang w:val="en-US"/>
+        </w:rPr>
+        <w:t xml:space="preserve">A detailed EDA was performed on all three datasets. These EDAs were used by the </w:t>
+      </w:r>
+      <w:r>
+        <w:rPr>
+          <w:rFonts w:ascii="Times New Roman" w:hAnsi="Times New Roman" w:cs="Times New Roman"/>
+          <w:lang w:val="en-US"/>
+        </w:rPr>
+        <w:t xml:space="preserve">team of data analysts to guide the process of data cleaning. </w:t>
+      </w:r>
+      <w:r>
+        <w:rPr>
+          <w:rFonts w:ascii="Times New Roman" w:hAnsi="Times New Roman" w:cs="Times New Roman"/>
+          <w:lang w:val="en-US"/>
+        </w:rPr>
+        <w:t xml:space="preserve">Generally speaking, </w:t>
+      </w:r>
+      <w:r>
+        <w:rPr>
+          <w:rFonts w:ascii="Times New Roman" w:hAnsi="Times New Roman" w:cs="Times New Roman"/>
+          <w:lang w:val="en-US"/>
+        </w:rPr>
+        <w:t xml:space="preserve">all three datasets were fairly clean. Figure 2 illustrates relevant data distributions for weather factors in the “weather” dataset. </w:t>
+      </w:r>
+      <w:r>
+        <w:rPr>
+          <w:rFonts w:ascii="Times New Roman" w:hAnsi="Times New Roman" w:cs="Times New Roman"/>
+          <w:lang w:val="en-US"/>
+        </w:rPr>
+        <w:t xml:space="preserve">It can be observed that most of the categories exhibit </w:t>
+      </w:r>
+      <w:r>
+        <w:rPr>
+          <w:rFonts w:ascii="Times New Roman" w:hAnsi="Times New Roman" w:cs="Times New Roman"/>
+          <w:lang w:val="en-US"/>
+        </w:rPr>
+        <w:t>a distribution that is quiet ex</w:t>
+      </w:r>
+      <w:r>
+        <w:rPr>
+          <w:rFonts w:ascii="Times New Roman" w:hAnsi="Times New Roman" w:cs="Times New Roman"/>
+          <w:lang w:val="en-US"/>
+        </w:rPr>
+        <w:t xml:space="preserve">pected. For example, the mean temperature histogram shows a fairly normal distribution, which is to be expected given the fluctuation of </w:t>
+      </w:r>
+      <w:r>
+        <w:rPr>
+          <w:rFonts w:ascii="Times New Roman" w:hAnsi="Times New Roman" w:cs="Times New Roman"/>
+          <w:lang w:val="en-US"/>
+        </w:rPr>
+        <w:t xml:space="preserve">temperatures throughout the year. </w:t>
+      </w:r>
+    </w:p>
+    <w:p>
+      <w:pPr>
+        <w:rPr>
+          <w:rFonts w:ascii="Times New Roman" w:hAnsi="Times New Roman" w:cs="Times New Roman"/>
+          <w:b/>
+          <w:bCs/>
+          <w:lang w:val="en-US"/>
+        </w:rPr>
+      </w:pPr>
+      <w:r>
+        <w:rPr>
+          <w:rFonts w:ascii="Times New Roman" w:hAnsi="Times New Roman" w:cs="Times New Roman"/>
+          <w:b/>
+          <w:bCs/>
+          <w:lang w:val="en-US"/>
+        </w:rPr>
+        <w:t>Data Cleaning</w:t>
+      </w:r>
+    </w:p>
+    <w:p>
+      <w:pPr>
+        <w:rPr>
+          <w:rFonts w:ascii="Times New Roman" w:hAnsi="Times New Roman" w:cs="Times New Roman"/>
+          <w:lang w:val="en-US"/>
+        </w:rPr>
+      </w:pPr>
+      <w:r>
+        <w:rPr>
+          <w:rFonts w:ascii="Times New Roman" w:hAnsi="Times New Roman" w:cs="Times New Roman"/>
+          <w:lang w:val="en-US"/>
+        </w:rPr>
+        <w:tab/>
+        <w:t xml:space="preserve">Although the data was fairly well structured and organized, there was some cleaning that was performed. </w:t>
+      </w:r>
+      <w:r>
+        <w:rPr>
+          <w:rFonts w:ascii="Times New Roman" w:hAnsi="Times New Roman" w:cs="Times New Roman"/>
+          <w:lang w:val="en-US"/>
+        </w:rPr>
+        <w:t xml:space="preserve">The first </w:t>
+      </w:r>
+      <w:r>
+        <w:rPr>
+          <w:rFonts w:ascii="Times New Roman" w:hAnsi="Times New Roman" w:cs="Times New Roman"/>
+          <w:lang w:val="en-US"/>
+        </w:rPr>
+        <w:t>item of cleaning that was performed was removing trip data for trips that were less than 3 minutes, and were both started and returned at the same station. Th</w:t>
+      </w:r>
+      <w:r>
+        <w:rPr>
+          <w:rFonts w:ascii="Times New Roman" w:hAnsi="Times New Roman" w:cs="Times New Roman"/>
+          <w:lang w:val="en-US"/>
+        </w:rPr>
+        <w:t xml:space="preserve">ese trips are </w:t>
+      </w:r>
+      <w:r>
+        <w:rPr>
+          <w:rFonts w:ascii="Times New Roman" w:hAnsi="Times New Roman" w:cs="Times New Roman"/>
+          <w:lang w:val="en-US"/>
+        </w:rPr>
+        <w:t xml:space="preserve">void since they were cancelled. As such, I opted to remove these rides from the data to avoid skewing the duration times. </w:t>
+      </w:r>
+      <w:r>
+        <w:rPr>
+          <w:rFonts w:ascii="Times New Roman" w:hAnsi="Times New Roman" w:cs="Times New Roman"/>
+          <w:lang w:val="en-US"/>
+        </w:rPr>
+        <w:t xml:space="preserve">The trip ids for all cancelled trips can be found the file “cancelled_trips_ids.csv” </w:t>
+      </w:r>
+      <w:r>
+        <w:rPr>
+          <w:rFonts w:ascii="Times New Roman" w:hAnsi="Times New Roman" w:cs="Times New Roman"/>
+          <w:lang w:val="en-US"/>
+        </w:rPr>
+        <w:t xml:space="preserve">in the </w:t>
+      </w:r>
+      <w:proofErr w:type="spellStart"/>
+      <w:r>
+        <w:rPr>
+          <w:rFonts w:ascii="Times New Roman" w:hAnsi="Times New Roman" w:cs="Times New Roman"/>
+          <w:lang w:val="en-US"/>
+        </w:rPr>
+        <w:t>R_Midterm_Project</w:t>
+      </w:r>
+      <w:proofErr w:type="spellEnd"/>
+      <w:r>
+        <w:rPr>
+          <w:rFonts w:ascii="Times New Roman" w:hAnsi="Times New Roman" w:cs="Times New Roman"/>
+          <w:lang w:val="en-US"/>
+        </w:rPr>
+        <w:t xml:space="preserve"> repo. </w:t>
+      </w:r>
+      <w:r>
+        <w:rPr>
+          <w:rFonts w:ascii="Times New Roman" w:hAnsi="Times New Roman" w:cs="Times New Roman"/>
+          <w:lang w:val="en-US"/>
+        </w:rPr>
+        <w:t>Next, in order to perform effective analys</w:t>
+      </w:r>
+      <w:r>
+        <w:rPr>
+          <w:rFonts w:ascii="Times New Roman" w:hAnsi="Times New Roman" w:cs="Times New Roman"/>
+          <w:lang w:val="en-US"/>
+        </w:rPr>
+        <w:t xml:space="preserve">es on the duration times, which a key indicator that will be used later in the correlation tests, I opted to remove outliers from the </w:t>
+      </w:r>
+      <w:r>
+        <w:rPr>
+          <w:rFonts w:ascii="Times New Roman" w:hAnsi="Times New Roman" w:cs="Times New Roman"/>
+          <w:lang w:val="en-US"/>
+        </w:rPr>
+        <w:t xml:space="preserve">duration column. I classified outliers as any data point that falls outside </w:t>
+      </w:r>
+      <w:r>
+        <w:rPr>
+          <w:rFonts w:ascii="Times New Roman" w:hAnsi="Times New Roman" w:cs="Times New Roman"/>
+          <w:lang w:val="en-US"/>
+        </w:rPr>
+        <w:t xml:space="preserve">a range that encompasses 98% of the </w:t>
+      </w:r>
+      <w:r>
+        <w:rPr>
+          <w:rFonts w:ascii="Times New Roman" w:hAnsi="Times New Roman" w:cs="Times New Roman"/>
+          <w:lang w:val="en-US"/>
+        </w:rPr>
+        <w:t xml:space="preserve">dataset. This ensures that extremely long or extremely short rides that are not actually representative of most </w:t>
+      </w:r>
+      <w:r>
+        <w:rPr>
+          <w:rFonts w:ascii="Times New Roman" w:hAnsi="Times New Roman" w:cs="Times New Roman"/>
+          <w:lang w:val="en-US"/>
+        </w:rPr>
+        <w:t xml:space="preserve">rides are removed from the dataset. </w:t>
+      </w:r>
+      <w:r>
+        <w:rPr>
+          <w:rFonts w:ascii="Times New Roman" w:hAnsi="Times New Roman" w:cs="Times New Roman"/>
+          <w:lang w:val="en-US"/>
+        </w:rPr>
+        <w:t xml:space="preserve">The trip ids for the excluded outliers can be found in the “outlier_ids.csv” file in the </w:t>
+      </w:r>
+      <w:proofErr w:type="spellStart"/>
+      <w:r>
+        <w:rPr>
+          <w:rFonts w:ascii="Times New Roman" w:hAnsi="Times New Roman" w:cs="Times New Roman"/>
+          <w:lang w:val="en-US"/>
+        </w:rPr>
+        <w:t>R_Midterm_Project</w:t>
+      </w:r>
+      <w:proofErr w:type="spellEnd"/>
+      <w:r>
+        <w:rPr>
+          <w:rFonts w:ascii="Times New Roman" w:hAnsi="Times New Roman" w:cs="Times New Roman"/>
+          <w:lang w:val="en-US"/>
+        </w:rPr>
+        <w:t xml:space="preserve"> repo. </w:t>
+      </w:r>
+      <w:r>
+        <w:rPr>
+          <w:rFonts w:ascii="Times New Roman" w:hAnsi="Times New Roman" w:cs="Times New Roman"/>
+          <w:lang w:val="en-US"/>
+        </w:rPr>
+        <w:t xml:space="preserve">Lastly, the last major item of cleaning that I performed was </w:t>
+      </w:r>
+      <w:r>
+        <w:rPr>
+          <w:rFonts w:ascii="Times New Roman" w:hAnsi="Times New Roman" w:cs="Times New Roman"/>
+          <w:lang w:val="en-US"/>
+        </w:rPr>
+        <w:t xml:space="preserve">replacing “T” denoting trace amounts from the precipitation column with 0.005. </w:t>
+      </w:r>
+      <w:r>
+        <w:rPr>
+          <w:rFonts w:ascii="Times New Roman" w:hAnsi="Times New Roman" w:cs="Times New Roman"/>
+          <w:lang w:val="en-US"/>
+        </w:rPr>
+        <w:t>The dataset collected precipitation levels in inches. However, on days with levels of precipitation that were less than 0.01, and were considered trace, I marked them with a value of 0.005. (Parry, 2016) Th</w:t>
+      </w:r>
+      <w:r>
+        <w:rPr>
+          <w:rFonts w:ascii="Times New Roman" w:hAnsi="Times New Roman" w:cs="Times New Roman"/>
+          <w:lang w:val="en-US"/>
+        </w:rPr>
+        <w:t xml:space="preserve">e assumption I am making is that 0.005 represents the mean of all trace amounts of precipitation that are below 0.01, and were not recorded. </w:t>
+      </w:r>
+    </w:p>
+    <w:p>
+      <w:pPr>
+        <w:ind w:firstLine="720"/>
+        <w:rPr>
+          <w:rFonts w:ascii="Times New Roman" w:hAnsi="Times New Roman" w:cs="Times New Roman"/>
+          <w:lang w:val="en-US"/>
+        </w:rPr>
+      </w:pPr>
+    </w:p>
+    <w:p>
+      <w:pPr>
+        <w:ind w:firstLine="720"/>
+        <w:rPr>
+          <w:rFonts w:ascii="Times New Roman" w:hAnsi="Times New Roman" w:cs="Times New Roman"/>
+          <w:lang w:val="en-US"/>
+        </w:rPr>
+      </w:pPr>
+    </w:p>
+    <w:p>
+      <w:pPr>
+        <w:ind w:firstLine="720"/>
+        <w:jc w:val="center"/>
+        <w:rPr>
+          <w:rFonts w:ascii="Times New Roman" w:hAnsi="Times New Roman" w:cs="Times New Roman"/>
+          <w:b/>
+          <w:bCs/>
+          <w:lang w:val="en-US"/>
+        </w:rPr>
+      </w:pPr>
+      <w:r>
+        <w:rPr>
+          <w:rFonts w:ascii="Times New Roman" w:hAnsi="Times New Roman" w:cs="Times New Roman"/>
+          <w:b/>
+          <w:bCs/>
+          <w:lang w:val="en-US"/>
+        </w:rPr>
+        <w:t>References</w:t>
+      </w:r>
+    </w:p>
+    <w:p>
+      <w:pPr>
+        <w:rPr>
+          <w:rFonts w:ascii="Times New Roman" w:hAnsi="Times New Roman" w:cs="Times New Roman"/>
+        </w:rPr>
+      </w:pPr>
+      <w:r>
+        <w:rPr>
+          <w:rFonts w:ascii="Times New Roman" w:hAnsi="Times New Roman" w:cs="Times New Roman"/>
+        </w:rPr>
+        <w:t>Parry (</w:t>
+      </w:r>
+      <w:r>
+        <w:rPr>
+          <w:rFonts w:ascii="Times New Roman" w:hAnsi="Times New Roman" w:cs="Times New Roman"/>
+        </w:rPr>
+        <w:t xml:space="preserve">2016). </w:t>
+      </w:r>
+      <w:r>
+        <w:rPr>
+          <w:rFonts w:ascii="Times New Roman" w:hAnsi="Times New Roman" w:cs="Times New Roman"/>
+        </w:rPr>
+        <w:t>Codebook from Data Source</w:t>
+      </w:r>
+      <w:r>
+        <w:rPr>
+          <w:rFonts w:ascii="Times New Roman" w:hAnsi="Times New Roman" w:cs="Times New Roman"/>
+        </w:rPr>
+        <w:t xml:space="preserve">. </w:t>
+      </w:r>
+      <w:r>
+        <w:rPr>
+          <w:rFonts w:ascii="Times New Roman" w:hAnsi="Times New Roman" w:cs="Times New Roman"/>
+          <w:i/>
+          <w:iCs/>
+        </w:rPr>
+        <w:t>Kaggle</w:t>
+      </w:r>
+      <w:r>
+        <w:rPr>
+          <w:rFonts w:ascii="Times New Roman" w:hAnsi="Times New Roman" w:cs="Times New Roman"/>
+        </w:rPr>
+        <w:t xml:space="preserve">. </w:t>
+      </w:r>
+    </w:p>
+    <w:p>
+      <w:pPr>
+        <w:ind w:firstLine="720"/>
+        <w:rPr>
+          <w:rFonts w:ascii="Times New Roman" w:hAnsi="Times New Roman" w:cs="Times New Roman"/>
+        </w:rPr>
+      </w:pPr>
+      <w:hyperlink r:id="rId6" w:history="1">
+        <w:r>
+          <w:rPr>
+            <w:rStyle w:val="Hyperlink"/>
+            <w:rFonts w:ascii="Times New Roman" w:hAnsi="Times New Roman" w:cs="Times New Roman"/>
+          </w:rPr>
+          <w:t>https://www.kaggle.com/datasets/benhamner/sf-bay-area-bike-share/discussion/23165</w:t>
+        </w:r>
+      </w:hyperlink>
     </w:p>
     <w:p>
       <w:pPr>
@@ -503,7 +1275,6 @@
     <w:next w:val="Normal"/>
     <w:link w:val="Heading3Char"/>
     <w:uiPriority w:val="9"/>
-    <w:semiHidden/>
     <w:unhideWhenUsed/>
     <w:qFormat/>
     <w:rsid w:val="00365880"/>
@@ -710,7 +1481,6 @@
     <w:basedOn w:val="DefaultParagraphFont"/>
     <w:link w:val="Heading3"/>
     <w:uiPriority w:val="9"/>
-    <w:semiHidden/>
     <w:rsid w:val="00365880"/>
     <w:rPr>
       <w:rFonts w:eastAsiaTheme="majorEastAsia" w:cstheme="majorBidi"/>
@@ -966,6 +1736,29 @@
       <w:smallCaps/>
       <w:color w:val="0F4761" w:themeColor="accent1" w:themeShade="BF"/>
       <w:spacing w:val="5"/>
+    </w:rPr>
+  </w:style>
+  <w:style w:type="character" w:styleId="Hyperlink">
+    <w:name w:val="Hyperlink"/>
+    <w:basedOn w:val="DefaultParagraphFont"/>
+    <w:uiPriority w:val="99"/>
+    <w:unhideWhenUsed/>
+    <w:rsid w:val="00935C34"/>
+    <w:rPr>
+      <w:color w:val="467886" w:themeColor="hyperlink"/>
+      <w:u w:val="single"/>
+    </w:rPr>
+  </w:style>
+  <w:style w:type="character" w:styleId="UnresolvedMention">
+    <w:name w:val="Unresolved Mention"/>
+    <w:basedOn w:val="DefaultParagraphFont"/>
+    <w:uiPriority w:val="99"/>
+    <w:semiHidden/>
+    <w:unhideWhenUsed/>
+    <w:rsid w:val="00935C34"/>
+    <w:rPr>
+      <w:color w:val="605E5C"/>
+      <w:shd w:val="clear" w:color="auto" w:fill="E1DFDD"/>
     </w:rPr>
   </w:style>
 </w:styles>

</xml_diff>

<commit_message>
Completed the rush hour analysis. Began the station frequencies section.
</commit_message>
<xml_diff>
--- a/Mokhtar_Ahmed_Midterm.docx
+++ b/Mokhtar_Ahmed_Midterm.docx
@@ -126,7 +126,23 @@
           <w:rFonts w:ascii="Times New Roman" w:hAnsi="Times New Roman" w:cs="Times New Roman"/>
           <w:lang w:val="en-US"/>
         </w:rPr>
-        <w:t xml:space="preserve"> used in the making of this report spans from January 1, 2014, to December 31, 2014. </w:t>
+        <w:t xml:space="preserve"> used in the making of this report </w:t>
+      </w:r>
+      <w:proofErr w:type="gramStart"/>
+      <w:r>
+        <w:rPr>
+          <w:rFonts w:ascii="Times New Roman" w:hAnsi="Times New Roman" w:cs="Times New Roman"/>
+          <w:lang w:val="en-US"/>
+        </w:rPr>
+        <w:t>spans</w:t>
+      </w:r>
+      <w:proofErr w:type="gramEnd"/>
+      <w:r>
+        <w:rPr>
+          <w:rFonts w:ascii="Times New Roman" w:hAnsi="Times New Roman" w:cs="Times New Roman"/>
+          <w:lang w:val="en-US"/>
+        </w:rPr>
+        <w:t xml:space="preserve"> from January 1, 2014, to December 31, 2014. </w:t>
       </w:r>
       <w:r>
         <w:rPr>
@@ -147,7 +163,23 @@
           <w:rFonts w:ascii="Times New Roman" w:hAnsi="Times New Roman" w:cs="Times New Roman"/>
           <w:lang w:val="en-US"/>
         </w:rPr>
-        <w:t>flow of bikes, including when and where they were picked up an returned</w:t>
+        <w:t xml:space="preserve">flow of bikes, including when and where they were picked up </w:t>
+      </w:r>
+      <w:proofErr w:type="gramStart"/>
+      <w:r>
+        <w:rPr>
+          <w:rFonts w:ascii="Times New Roman" w:hAnsi="Times New Roman" w:cs="Times New Roman"/>
+          <w:lang w:val="en-US"/>
+        </w:rPr>
+        <w:t>an</w:t>
+      </w:r>
+      <w:proofErr w:type="gramEnd"/>
+      <w:r>
+        <w:rPr>
+          <w:rFonts w:ascii="Times New Roman" w:hAnsi="Times New Roman" w:cs="Times New Roman"/>
+          <w:lang w:val="en-US"/>
+        </w:rPr>
+        <w:t xml:space="preserve"> returned</w:t>
       </w:r>
       <w:r>
         <w:rPr>
@@ -296,14 +328,23 @@
           <w:rFonts w:ascii="Times New Roman" w:hAnsi="Times New Roman" w:cs="Times New Roman"/>
           <w:lang w:val="en-US"/>
         </w:rPr>
-        <w:t>To start, we will begin with previewing the trips dataset.</w:t>
-      </w:r>
-      <w:r>
-        <w:rPr>
-          <w:rFonts w:ascii="Times New Roman" w:hAnsi="Times New Roman" w:cs="Times New Roman"/>
-          <w:lang w:val="en-US"/>
-        </w:rPr>
-        <w:t xml:space="preserve"> Figure 1 provides a breakdown of the </w:t>
+        <w:t xml:space="preserve">To start, we will begin </w:t>
+      </w:r>
+      <w:proofErr w:type="gramStart"/>
+      <w:r>
+        <w:rPr>
+          <w:rFonts w:ascii="Times New Roman" w:hAnsi="Times New Roman" w:cs="Times New Roman"/>
+          <w:lang w:val="en-US"/>
+        </w:rPr>
+        <w:t>with</w:t>
+      </w:r>
+      <w:proofErr w:type="gramEnd"/>
+      <w:r>
+        <w:rPr>
+          <w:rFonts w:ascii="Times New Roman" w:hAnsi="Times New Roman" w:cs="Times New Roman"/>
+          <w:lang w:val="en-US"/>
+        </w:rPr>
+        <w:t xml:space="preserve"> previewing the trips dataset. Figure 1 provides a breakdown of the </w:t>
       </w:r>
       <w:r>
         <w:rPr>
@@ -359,7 +400,23 @@
           <w:rFonts w:ascii="Times New Roman" w:hAnsi="Times New Roman" w:cs="Times New Roman"/>
           <w:lang w:val="en-US"/>
         </w:rPr>
-        <w:t xml:space="preserve">at bike rentals are a commodity that is essential to the lives of hundreds of thousands of people in Bay Area. Additionally, it also reveals that the majority of the customer base are returning, which will be essential to interpreting </w:t>
+        <w:t xml:space="preserve">at bike rentals are a commodity that is essential to the lives of hundreds of thousands of people in Bay Area. Additionally, it also reveals that </w:t>
+      </w:r>
+      <w:proofErr w:type="gramStart"/>
+      <w:r>
+        <w:rPr>
+          <w:rFonts w:ascii="Times New Roman" w:hAnsi="Times New Roman" w:cs="Times New Roman"/>
+          <w:lang w:val="en-US"/>
+        </w:rPr>
+        <w:t>the majority of</w:t>
+      </w:r>
+      <w:proofErr w:type="gramEnd"/>
+      <w:r>
+        <w:rPr>
+          <w:rFonts w:ascii="Times New Roman" w:hAnsi="Times New Roman" w:cs="Times New Roman"/>
+          <w:lang w:val="en-US"/>
+        </w:rPr>
+        <w:t xml:space="preserve"> the customer base are returning, which will be essential to interpreting </w:t>
       </w:r>
       <w:r>
         <w:rPr>
@@ -476,6 +533,7 @@
         </w:rPr>
         <w:t xml:space="preserve">team of data analysts to guide the process of data cleaning. </w:t>
       </w:r>
+      <w:proofErr w:type="gramStart"/>
       <w:r>
         <w:rPr>
           <w:rFonts w:ascii="Times New Roman" w:hAnsi="Times New Roman" w:cs="Times New Roman"/>
@@ -488,7 +546,15 @@
           <w:rFonts w:ascii="Times New Roman" w:hAnsi="Times New Roman" w:cs="Times New Roman"/>
           <w:lang w:val="en-US"/>
         </w:rPr>
-        <w:t xml:space="preserve">all three datasets were fairly clean. Figure 2 illustrates relevant data distributions for weather factors in the “weather” dataset. </w:t>
+        <w:t>all</w:t>
+      </w:r>
+      <w:proofErr w:type="gramEnd"/>
+      <w:r>
+        <w:rPr>
+          <w:rFonts w:ascii="Times New Roman" w:hAnsi="Times New Roman" w:cs="Times New Roman"/>
+          <w:lang w:val="en-US"/>
+        </w:rPr>
+        <w:t xml:space="preserve"> three datasets were fairly clean. Figure 2 illustrates relevant data distributions for weather factors in the “weather” dataset. </w:t>
       </w:r>
       <w:r>
         <w:rPr>
@@ -502,14 +568,46 @@
           <w:rFonts w:ascii="Times New Roman" w:hAnsi="Times New Roman" w:cs="Times New Roman"/>
           <w:lang w:val="en-US"/>
         </w:rPr>
-        <w:t>a distribution that is quiet ex</w:t>
-      </w:r>
-      <w:r>
-        <w:rPr>
-          <w:rFonts w:ascii="Times New Roman" w:hAnsi="Times New Roman" w:cs="Times New Roman"/>
-          <w:lang w:val="en-US"/>
-        </w:rPr>
-        <w:t xml:space="preserve">pected. For example, the mean temperature histogram shows a fairly normal distribution, which is to be expected given the fluctuation of </w:t>
+        <w:t xml:space="preserve">a distribution that is </w:t>
+      </w:r>
+      <w:proofErr w:type="gramStart"/>
+      <w:r>
+        <w:rPr>
+          <w:rFonts w:ascii="Times New Roman" w:hAnsi="Times New Roman" w:cs="Times New Roman"/>
+          <w:lang w:val="en-US"/>
+        </w:rPr>
+        <w:t>quiet</w:t>
+      </w:r>
+      <w:proofErr w:type="gramEnd"/>
+      <w:r>
+        <w:rPr>
+          <w:rFonts w:ascii="Times New Roman" w:hAnsi="Times New Roman" w:cs="Times New Roman"/>
+          <w:lang w:val="en-US"/>
+        </w:rPr>
+        <w:t xml:space="preserve"> ex</w:t>
+      </w:r>
+      <w:r>
+        <w:rPr>
+          <w:rFonts w:ascii="Times New Roman" w:hAnsi="Times New Roman" w:cs="Times New Roman"/>
+          <w:lang w:val="en-US"/>
+        </w:rPr>
+        <w:t xml:space="preserve">pected. For example, the mean temperature histogram shows a </w:t>
+      </w:r>
+      <w:proofErr w:type="gramStart"/>
+      <w:r>
+        <w:rPr>
+          <w:rFonts w:ascii="Times New Roman" w:hAnsi="Times New Roman" w:cs="Times New Roman"/>
+          <w:lang w:val="en-US"/>
+        </w:rPr>
+        <w:t>fairly normal</w:t>
+      </w:r>
+      <w:proofErr w:type="gramEnd"/>
+      <w:r>
+        <w:rPr>
+          <w:rFonts w:ascii="Times New Roman" w:hAnsi="Times New Roman" w:cs="Times New Roman"/>
+          <w:lang w:val="en-US"/>
+        </w:rPr>
+        <w:t xml:space="preserve"> distribution, which is to be expected given the fluctuation of </w:t>
       </w:r>
       <w:r>
         <w:rPr>
@@ -551,7 +649,23 @@
           <w:lang w:val="en-US"/>
         </w:rPr>
         <w:tab/>
-        <w:t xml:space="preserve">Although the data was fairly well structured and organized, there was some cleaning that was performed. </w:t>
+        <w:t xml:space="preserve">Although the data was </w:t>
+      </w:r>
+      <w:proofErr w:type="gramStart"/>
+      <w:r>
+        <w:rPr>
+          <w:rFonts w:ascii="Times New Roman" w:hAnsi="Times New Roman" w:cs="Times New Roman"/>
+          <w:lang w:val="en-US"/>
+        </w:rPr>
+        <w:t>fairly well</w:t>
+      </w:r>
+      <w:proofErr w:type="gramEnd"/>
+      <w:r>
+        <w:rPr>
+          <w:rFonts w:ascii="Times New Roman" w:hAnsi="Times New Roman" w:cs="Times New Roman"/>
+          <w:lang w:val="en-US"/>
+        </w:rPr>
+        <w:t xml:space="preserve"> structured and organized, there was some cleaning that was performed. </w:t>
       </w:r>
       <w:r>
         <w:rPr>
@@ -565,7 +679,23 @@
           <w:rFonts w:ascii="Times New Roman" w:hAnsi="Times New Roman" w:cs="Times New Roman"/>
           <w:lang w:val="en-US"/>
         </w:rPr>
-        <w:t>item of cleaning that was performed was removing trip data for trips that were less than 3 minutes, and were both started and returned at the same station. Th</w:t>
+        <w:t xml:space="preserve">item of cleaning that was performed was removing trip data for trips that were less than 3 </w:t>
+      </w:r>
+      <w:proofErr w:type="gramStart"/>
+      <w:r>
+        <w:rPr>
+          <w:rFonts w:ascii="Times New Roman" w:hAnsi="Times New Roman" w:cs="Times New Roman"/>
+          <w:lang w:val="en-US"/>
+        </w:rPr>
+        <w:t>minutes, and</w:t>
+      </w:r>
+      <w:proofErr w:type="gramEnd"/>
+      <w:r>
+        <w:rPr>
+          <w:rFonts w:ascii="Times New Roman" w:hAnsi="Times New Roman" w:cs="Times New Roman"/>
+          <w:lang w:val="en-US"/>
+        </w:rPr>
+        <w:t xml:space="preserve"> were both started and returned at the same station. Th</w:t>
       </w:r>
       <w:r>
         <w:rPr>
@@ -586,7 +716,23 @@
           <w:rFonts w:ascii="Times New Roman" w:hAnsi="Times New Roman" w:cs="Times New Roman"/>
           <w:lang w:val="en-US"/>
         </w:rPr>
-        <w:t xml:space="preserve">The trip ids for all cancelled trips can be found the file “cancelled_trips_ids.csv” </w:t>
+        <w:t xml:space="preserve">The trip ids for all cancelled trips can be </w:t>
+      </w:r>
+      <w:proofErr w:type="gramStart"/>
+      <w:r>
+        <w:rPr>
+          <w:rFonts w:ascii="Times New Roman" w:hAnsi="Times New Roman" w:cs="Times New Roman"/>
+          <w:lang w:val="en-US"/>
+        </w:rPr>
+        <w:t>found</w:t>
+      </w:r>
+      <w:proofErr w:type="gramEnd"/>
+      <w:r>
+        <w:rPr>
+          <w:rFonts w:ascii="Times New Roman" w:hAnsi="Times New Roman" w:cs="Times New Roman"/>
+          <w:lang w:val="en-US"/>
+        </w:rPr>
+        <w:t xml:space="preserve"> the file “cancelled_trips_ids.csv” </w:t>
       </w:r>
       <w:r>
         <w:rPr>
@@ -616,14 +762,46 @@
           <w:rFonts w:ascii="Times New Roman" w:hAnsi="Times New Roman" w:cs="Times New Roman"/>
           <w:lang w:val="en-US"/>
         </w:rPr>
-        <w:t>Next, in order to perform effective analys</w:t>
-      </w:r>
-      <w:r>
-        <w:rPr>
-          <w:rFonts w:ascii="Times New Roman" w:hAnsi="Times New Roman" w:cs="Times New Roman"/>
-          <w:lang w:val="en-US"/>
-        </w:rPr>
-        <w:t xml:space="preserve">es on the duration times, which a key indicator that will be used later in the correlation tests, I opted to remove outliers from the </w:t>
+        <w:t xml:space="preserve">Next, </w:t>
+      </w:r>
+      <w:proofErr w:type="gramStart"/>
+      <w:r>
+        <w:rPr>
+          <w:rFonts w:ascii="Times New Roman" w:hAnsi="Times New Roman" w:cs="Times New Roman"/>
+          <w:lang w:val="en-US"/>
+        </w:rPr>
+        <w:t>in order to</w:t>
+      </w:r>
+      <w:proofErr w:type="gramEnd"/>
+      <w:r>
+        <w:rPr>
+          <w:rFonts w:ascii="Times New Roman" w:hAnsi="Times New Roman" w:cs="Times New Roman"/>
+          <w:lang w:val="en-US"/>
+        </w:rPr>
+        <w:t xml:space="preserve"> perform effective analys</w:t>
+      </w:r>
+      <w:r>
+        <w:rPr>
+          <w:rFonts w:ascii="Times New Roman" w:hAnsi="Times New Roman" w:cs="Times New Roman"/>
+          <w:lang w:val="en-US"/>
+        </w:rPr>
+        <w:t xml:space="preserve">es on the duration times, which </w:t>
+      </w:r>
+      <w:proofErr w:type="gramStart"/>
+      <w:r>
+        <w:rPr>
+          <w:rFonts w:ascii="Times New Roman" w:hAnsi="Times New Roman" w:cs="Times New Roman"/>
+          <w:lang w:val="en-US"/>
+        </w:rPr>
+        <w:t>a key</w:t>
+      </w:r>
+      <w:proofErr w:type="gramEnd"/>
+      <w:r>
+        <w:rPr>
+          <w:rFonts w:ascii="Times New Roman" w:hAnsi="Times New Roman" w:cs="Times New Roman"/>
+          <w:lang w:val="en-US"/>
+        </w:rPr>
+        <w:t xml:space="preserve"> indicator that will be used later in the correlation tests, I opted to remove outliers from the </w:t>
       </w:r>
       <w:r>
         <w:rPr>
@@ -702,21 +880,505 @@
           <w:rFonts w:ascii="Times New Roman" w:hAnsi="Times New Roman" w:cs="Times New Roman"/>
           <w:lang w:val="en-US"/>
         </w:rPr>
-        <w:t xml:space="preserve">e assumption I am making is that 0.005 represents the mean of all trace amounts of precipitation that are below 0.01, and were not recorded. </w:t>
-      </w:r>
-    </w:p>
-    <w:p>
-      <w:pPr>
-        <w:ind w:firstLine="720"/>
-        <w:rPr>
-          <w:rFonts w:ascii="Times New Roman" w:hAnsi="Times New Roman" w:cs="Times New Roman"/>
-          <w:lang w:val="en-US"/>
-        </w:rPr>
-      </w:pPr>
-    </w:p>
-    <w:p>
-      <w:pPr>
-        <w:ind w:firstLine="720"/>
+        <w:t xml:space="preserve">e assumption I am making is that 0.005 represents the mean of all trace amounts of precipitation that are below </w:t>
+      </w:r>
+      <w:proofErr w:type="gramStart"/>
+      <w:r>
+        <w:rPr>
+          <w:rFonts w:ascii="Times New Roman" w:hAnsi="Times New Roman" w:cs="Times New Roman"/>
+          <w:lang w:val="en-US"/>
+        </w:rPr>
+        <w:t>0.01, and</w:t>
+      </w:r>
+      <w:proofErr w:type="gramEnd"/>
+      <w:r>
+        <w:rPr>
+          <w:rFonts w:ascii="Times New Roman" w:hAnsi="Times New Roman" w:cs="Times New Roman"/>
+          <w:lang w:val="en-US"/>
+        </w:rPr>
+        <w:t xml:space="preserve"> were not recorded. </w:t>
+      </w:r>
+    </w:p>
+    <w:p>
+      <w:pPr>
+        <w:rPr>
+          <w:rFonts w:ascii="Times New Roman" w:hAnsi="Times New Roman" w:cs="Times New Roman"/>
+          <w:b/>
+          <w:bCs/>
+          <w:lang w:val="en-US"/>
+        </w:rPr>
+      </w:pPr>
+      <w:r>
+        <w:rPr>
+          <w:rFonts w:ascii="Times New Roman" w:hAnsi="Times New Roman" w:cs="Times New Roman"/>
+          <w:b/>
+          <w:bCs/>
+          <w:lang w:val="en-US"/>
+        </w:rPr>
+        <w:lastRenderedPageBreak/>
+        <w:t>Rush Hour Analysis</w:t>
+      </w:r>
+    </w:p>
+    <w:p>
+      <w:pPr>
+        <w:rPr>
+          <w:rFonts w:ascii="Times New Roman" w:hAnsi="Times New Roman" w:cs="Times New Roman"/>
+          <w:lang w:val="en-US"/>
+        </w:rPr>
+      </w:pPr>
+      <w:r>
+        <w:rPr>
+          <w:rFonts w:ascii="Times New Roman" w:hAnsi="Times New Roman" w:cs="Times New Roman"/>
+          <w:lang w:val="en-US"/>
+        </w:rPr>
+        <w:tab/>
+        <w:t xml:space="preserve">The next step in our analysis was to establish </w:t>
+      </w:r>
+      <w:r>
+        <w:rPr>
+          <w:rFonts w:ascii="Times New Roman" w:hAnsi="Times New Roman" w:cs="Times New Roman"/>
+          <w:lang w:val="en-US"/>
+        </w:rPr>
+        <w:t xml:space="preserve">a breakdown of the number of trips per hour on weekdays. The idea behind this is that this would provide insight into when bikes are highest in </w:t>
+      </w:r>
+      <w:proofErr w:type="gramStart"/>
+      <w:r>
+        <w:rPr>
+          <w:rFonts w:ascii="Times New Roman" w:hAnsi="Times New Roman" w:cs="Times New Roman"/>
+          <w:lang w:val="en-US"/>
+        </w:rPr>
+        <w:t>demand, and</w:t>
+      </w:r>
+      <w:proofErr w:type="gramEnd"/>
+      <w:r>
+        <w:rPr>
+          <w:rFonts w:ascii="Times New Roman" w:hAnsi="Times New Roman" w:cs="Times New Roman"/>
+          <w:lang w:val="en-US"/>
+        </w:rPr>
+        <w:t xml:space="preserve"> allow us to potentially understand the population demographic that uses the bike rental services most frequently.</w:t>
+      </w:r>
+    </w:p>
+    <w:p>
+      <w:pPr>
+        <w:rPr>
+          <w:rFonts w:ascii="Times New Roman" w:hAnsi="Times New Roman" w:cs="Times New Roman"/>
+          <w:lang w:val="en-US"/>
+        </w:rPr>
+      </w:pPr>
+      <w:r>
+        <w:rPr>
+          <w:rFonts w:ascii="Times New Roman" w:hAnsi="Times New Roman" w:cs="Times New Roman"/>
+          <w:noProof/>
+          <w:lang w:val="en-US"/>
+        </w:rPr>
+        <w:drawing>
+          <wp:inline distT="0" distB="0" distL="0" distR="0" wp14:anchorId="0DBEBA6D" wp14:editId="0B18361B">
+            <wp:extent cx="3648075" cy="3561534"/>
+            <wp:effectExtent l="0" t="0" r="0" b="1270"/>
+            <wp:docPr id="346990809" name="Picture 2"/>
+            <wp:cNvGraphicFramePr>
+              <a:graphicFrameLocks xmlns:a="http://schemas.openxmlformats.org/drawingml/2006/main" noChangeAspect="1"/>
+            </wp:cNvGraphicFramePr>
+            <a:graphic xmlns:a="http://schemas.openxmlformats.org/drawingml/2006/main">
+              <a:graphicData uri="http://schemas.openxmlformats.org/drawingml/2006/picture">
+                <pic:pic xmlns:pic="http://schemas.openxmlformats.org/drawingml/2006/picture">
+                  <pic:nvPicPr>
+                    <pic:cNvPr id="0" name="Picture 2"/>
+                    <pic:cNvPicPr>
+                      <a:picLocks noChangeAspect="1" noChangeArrowheads="1"/>
+                    </pic:cNvPicPr>
+                  </pic:nvPicPr>
+                  <pic:blipFill>
+                    <a:blip r:embed="rId6">
+                      <a:extLst>
+                        <a:ext uri="{28A0092B-C50C-407E-A947-70E740481C1C}">
+                          <a14:useLocalDpi xmlns:a14="http://schemas.microsoft.com/office/drawing/2010/main" val="0"/>
+                        </a:ext>
+                      </a:extLst>
+                    </a:blip>
+                    <a:srcRect/>
+                    <a:stretch>
+                      <a:fillRect/>
+                    </a:stretch>
+                  </pic:blipFill>
+                  <pic:spPr bwMode="auto">
+                    <a:xfrm>
+                      <a:off x="0" y="0"/>
+                      <a:ext cx="3660397" cy="3573564"/>
+                    </a:xfrm>
+                    <a:prstGeom prst="rect">
+                      <a:avLst/>
+                    </a:prstGeom>
+                    <a:noFill/>
+                  </pic:spPr>
+                </pic:pic>
+              </a:graphicData>
+            </a:graphic>
+          </wp:inline>
+        </w:drawing>
+      </w:r>
+    </w:p>
+    <w:p>
+      <w:pPr>
+        <w:rPr>
+          <w:rFonts w:ascii="Times New Roman" w:hAnsi="Times New Roman" w:cs="Times New Roman"/>
+          <w:lang w:val="en-US"/>
+        </w:rPr>
+      </w:pPr>
+      <w:r>
+        <w:rPr>
+          <w:rFonts w:ascii="Times New Roman" w:hAnsi="Times New Roman" w:cs="Times New Roman"/>
+          <w:b/>
+          <w:bCs/>
+          <w:lang w:val="en-US"/>
+        </w:rPr>
+        <w:t>Figure 3</w:t>
+      </w:r>
+      <w:r>
+        <w:rPr>
+          <w:rFonts w:ascii="Times New Roman" w:hAnsi="Times New Roman" w:cs="Times New Roman"/>
+          <w:lang w:val="en-US"/>
+        </w:rPr>
+        <w:t xml:space="preserve">: Breakdown of the </w:t>
+      </w:r>
+      <w:r>
+        <w:rPr>
+          <w:rFonts w:ascii="Times New Roman" w:hAnsi="Times New Roman" w:cs="Times New Roman"/>
+          <w:lang w:val="en-US"/>
+        </w:rPr>
+        <w:t>total number of trips by hour on weekdays.</w:t>
+      </w:r>
+    </w:p>
+    <w:p>
+      <w:pPr>
+        <w:rPr>
+          <w:rFonts w:ascii="Times New Roman" w:hAnsi="Times New Roman" w:cs="Times New Roman"/>
+          <w:lang w:val="en-US"/>
+        </w:rPr>
+      </w:pPr>
+      <w:r>
+        <w:rPr>
+          <w:rFonts w:ascii="Times New Roman" w:hAnsi="Times New Roman" w:cs="Times New Roman"/>
+          <w:lang w:val="en-US"/>
+        </w:rPr>
+        <w:tab/>
+        <w:t xml:space="preserve">Figure 3 clearly shows some of the trends that might be expected. </w:t>
+      </w:r>
+      <w:r>
+        <w:rPr>
+          <w:rFonts w:ascii="Times New Roman" w:hAnsi="Times New Roman" w:cs="Times New Roman"/>
+          <w:lang w:val="en-US"/>
+        </w:rPr>
+        <w:t xml:space="preserve">Bike rentals at midnight and into </w:t>
+      </w:r>
+      <w:r>
+        <w:rPr>
+          <w:rFonts w:ascii="Times New Roman" w:hAnsi="Times New Roman" w:cs="Times New Roman"/>
+          <w:lang w:val="en-US"/>
+        </w:rPr>
+        <w:t>sunrise hours are very close to 0. This</w:t>
+      </w:r>
+      <w:r>
+        <w:rPr>
+          <w:rFonts w:ascii="Times New Roman" w:hAnsi="Times New Roman" w:cs="Times New Roman"/>
+          <w:lang w:val="en-US"/>
+        </w:rPr>
+        <w:t xml:space="preserve"> can be attributed that most people are asleep at this time. In contrast, it can be observed that bike rentals peak twice </w:t>
+      </w:r>
+      <w:r>
+        <w:rPr>
+          <w:rFonts w:ascii="Times New Roman" w:hAnsi="Times New Roman" w:cs="Times New Roman"/>
+          <w:lang w:val="en-US"/>
+        </w:rPr>
+        <w:t xml:space="preserve">a day. The first peak phase is between the hours of 7-9 am. This can be attributed to the fact that </w:t>
+      </w:r>
+      <w:r>
+        <w:rPr>
+          <w:rFonts w:ascii="Times New Roman" w:hAnsi="Times New Roman" w:cs="Times New Roman"/>
+          <w:lang w:val="en-US"/>
+        </w:rPr>
+        <w:t xml:space="preserve">a large segment of the population is </w:t>
+      </w:r>
+      <w:r>
+        <w:rPr>
+          <w:rFonts w:ascii="Times New Roman" w:hAnsi="Times New Roman" w:cs="Times New Roman"/>
+          <w:lang w:val="en-US"/>
+        </w:rPr>
+        <w:t xml:space="preserve">commuting to their day jobs. </w:t>
+      </w:r>
+      <w:r>
+        <w:rPr>
+          <w:rFonts w:ascii="Times New Roman" w:hAnsi="Times New Roman" w:cs="Times New Roman"/>
+          <w:lang w:val="en-US"/>
+        </w:rPr>
+        <w:t xml:space="preserve">A similar trend can be observed in the hours of 4-6 pm, which is the time when most people </w:t>
+      </w:r>
+      <w:r>
+        <w:rPr>
+          <w:rFonts w:ascii="Times New Roman" w:hAnsi="Times New Roman" w:cs="Times New Roman"/>
+          <w:lang w:val="en-US"/>
+        </w:rPr>
+        <w:t xml:space="preserve">finish their workday. These findings are consistent with the fact that </w:t>
+      </w:r>
+      <w:proofErr w:type="gramStart"/>
+      <w:r>
+        <w:rPr>
+          <w:rFonts w:ascii="Times New Roman" w:hAnsi="Times New Roman" w:cs="Times New Roman"/>
+          <w:lang w:val="en-US"/>
+        </w:rPr>
+        <w:t>the majority of</w:t>
+      </w:r>
+      <w:proofErr w:type="gramEnd"/>
+      <w:r>
+        <w:rPr>
+          <w:rFonts w:ascii="Times New Roman" w:hAnsi="Times New Roman" w:cs="Times New Roman"/>
+          <w:lang w:val="en-US"/>
+        </w:rPr>
+        <w:t xml:space="preserve"> bike users in the Bay Area are </w:t>
+      </w:r>
+      <w:r>
+        <w:rPr>
+          <w:rFonts w:ascii="Times New Roman" w:hAnsi="Times New Roman" w:cs="Times New Roman"/>
+          <w:lang w:val="en-US"/>
+        </w:rPr>
+        <w:t xml:space="preserve">subscribers, who rely on the use of bikes to commute to and from work on a daily basis. Another very interesting finding is that at 12pm, there is a </w:t>
+      </w:r>
+      <w:r>
+        <w:rPr>
+          <w:rFonts w:ascii="Times New Roman" w:hAnsi="Times New Roman" w:cs="Times New Roman"/>
+          <w:lang w:val="en-US"/>
+        </w:rPr>
+        <w:t>small increase in bike rentals. This can be attributed to noon being the traditional lunch time that most people have</w:t>
+      </w:r>
+      <w:r>
+        <w:rPr>
+          <w:rFonts w:ascii="Times New Roman" w:hAnsi="Times New Roman" w:cs="Times New Roman"/>
+          <w:lang w:val="en-US"/>
+        </w:rPr>
+        <w:t>.</w:t>
+      </w:r>
+    </w:p>
+    <w:p>
+      <w:pPr>
+        <w:rPr>
+          <w:rFonts w:ascii="Times New Roman" w:hAnsi="Times New Roman" w:cs="Times New Roman"/>
+          <w:b/>
+          <w:bCs/>
+          <w:lang w:val="en-US"/>
+        </w:rPr>
+      </w:pPr>
+    </w:p>
+    <w:p>
+      <w:pPr>
+        <w:rPr>
+          <w:rFonts w:ascii="Times New Roman" w:hAnsi="Times New Roman" w:cs="Times New Roman"/>
+          <w:b/>
+          <w:bCs/>
+          <w:lang w:val="en-US"/>
+        </w:rPr>
+      </w:pPr>
+    </w:p>
+    <w:p>
+      <w:pPr>
+        <w:rPr>
+          <w:rFonts w:ascii="Times New Roman" w:hAnsi="Times New Roman" w:cs="Times New Roman"/>
+          <w:b/>
+          <w:bCs/>
+          <w:lang w:val="en-US"/>
+        </w:rPr>
+      </w:pPr>
+    </w:p>
+    <w:p>
+      <w:pPr>
+        <w:rPr>
+          <w:rFonts w:ascii="Times New Roman" w:hAnsi="Times New Roman" w:cs="Times New Roman"/>
+          <w:b/>
+          <w:bCs/>
+          <w:lang w:val="en-US"/>
+        </w:rPr>
+      </w:pPr>
+    </w:p>
+    <w:p>
+      <w:pPr>
+        <w:rPr>
+          <w:rFonts w:ascii="Times New Roman" w:hAnsi="Times New Roman" w:cs="Times New Roman"/>
+          <w:b/>
+          <w:bCs/>
+          <w:lang w:val="en-US"/>
+        </w:rPr>
+      </w:pPr>
+    </w:p>
+    <w:p>
+      <w:pPr>
+        <w:rPr>
+          <w:rFonts w:ascii="Times New Roman" w:hAnsi="Times New Roman" w:cs="Times New Roman"/>
+          <w:b/>
+          <w:bCs/>
+          <w:lang w:val="en-US"/>
+        </w:rPr>
+      </w:pPr>
+      <w:r>
+        <w:rPr>
+          <w:rFonts w:ascii="Times New Roman" w:hAnsi="Times New Roman" w:cs="Times New Roman"/>
+          <w:b/>
+          <w:bCs/>
+          <w:lang w:val="en-US"/>
+        </w:rPr>
+        <w:lastRenderedPageBreak/>
+        <w:t>Station Frequencies</w:t>
+      </w:r>
+    </w:p>
+    <w:p>
+      <w:pPr>
+        <w:rPr>
+          <w:rFonts w:ascii="Times New Roman" w:hAnsi="Times New Roman" w:cs="Times New Roman"/>
+          <w:noProof/>
+          <w:lang w:val="en-US"/>
+        </w:rPr>
+      </w:pPr>
+      <w:r>
+        <w:rPr>
+          <w:rFonts w:ascii="Times New Roman" w:hAnsi="Times New Roman" w:cs="Times New Roman"/>
+          <w:noProof/>
+          <w:lang w:val="en-US"/>
+        </w:rPr>
+        <w:drawing>
+          <wp:inline distT="0" distB="0" distL="0" distR="0" wp14:anchorId="48983850" wp14:editId="42B0670B">
+            <wp:extent cx="2560560" cy="1857375"/>
+            <wp:effectExtent l="0" t="0" r="0" b="0"/>
+            <wp:docPr id="349567199" name="Picture 4"/>
+            <wp:cNvGraphicFramePr>
+              <a:graphicFrameLocks xmlns:a="http://schemas.openxmlformats.org/drawingml/2006/main" noChangeAspect="1"/>
+            </wp:cNvGraphicFramePr>
+            <a:graphic xmlns:a="http://schemas.openxmlformats.org/drawingml/2006/main">
+              <a:graphicData uri="http://schemas.openxmlformats.org/drawingml/2006/picture">
+                <pic:pic xmlns:pic="http://schemas.openxmlformats.org/drawingml/2006/picture">
+                  <pic:nvPicPr>
+                    <pic:cNvPr id="0" name="Picture 3"/>
+                    <pic:cNvPicPr>
+                      <a:picLocks noChangeAspect="1" noChangeArrowheads="1"/>
+                    </pic:cNvPicPr>
+                  </pic:nvPicPr>
+                  <pic:blipFill rotWithShape="1">
+                    <a:blip r:embed="rId7" cstate="print">
+                      <a:extLst>
+                        <a:ext uri="{28A0092B-C50C-407E-A947-70E740481C1C}">
+                          <a14:useLocalDpi xmlns:a14="http://schemas.microsoft.com/office/drawing/2010/main" val="0"/>
+                        </a:ext>
+                      </a:extLst>
+                    </a:blip>
+                    <a:srcRect b="13497"/>
+                    <a:stretch/>
+                  </pic:blipFill>
+                  <pic:spPr bwMode="auto">
+                    <a:xfrm>
+                      <a:off x="0" y="0"/>
+                      <a:ext cx="2574604" cy="1867562"/>
+                    </a:xfrm>
+                    <a:prstGeom prst="rect">
+                      <a:avLst/>
+                    </a:prstGeom>
+                    <a:noFill/>
+                    <a:ln>
+                      <a:noFill/>
+                    </a:ln>
+                    <a:extLst>
+                      <a:ext uri="{53640926-AAD7-44D8-BBD7-CCE9431645EC}">
+                        <a14:shadowObscured xmlns:a14="http://schemas.microsoft.com/office/drawing/2010/main"/>
+                      </a:ext>
+                    </a:extLst>
+                  </pic:spPr>
+                </pic:pic>
+              </a:graphicData>
+            </a:graphic>
+          </wp:inline>
+        </w:drawing>
+      </w:r>
+      <w:r>
+        <w:rPr>
+          <w:rFonts w:ascii="Times New Roman" w:hAnsi="Times New Roman" w:cs="Times New Roman"/>
+          <w:noProof/>
+          <w:lang w:val="en-US"/>
+        </w:rPr>
+        <w:drawing>
+          <wp:inline distT="0" distB="0" distL="0" distR="0" wp14:anchorId="64243B93" wp14:editId="2AAF29D1">
+            <wp:extent cx="2632386" cy="1857316"/>
+            <wp:effectExtent l="0" t="0" r="0" b="0"/>
+            <wp:docPr id="651536794" name="Picture 6"/>
+            <wp:cNvGraphicFramePr>
+              <a:graphicFrameLocks xmlns:a="http://schemas.openxmlformats.org/drawingml/2006/main" noChangeAspect="1"/>
+            </wp:cNvGraphicFramePr>
+            <a:graphic xmlns:a="http://schemas.openxmlformats.org/drawingml/2006/main">
+              <a:graphicData uri="http://schemas.openxmlformats.org/drawingml/2006/picture">
+                <pic:pic xmlns:pic="http://schemas.openxmlformats.org/drawingml/2006/picture">
+                  <pic:nvPicPr>
+                    <pic:cNvPr id="0" name="Picture 4"/>
+                    <pic:cNvPicPr>
+                      <a:picLocks noChangeAspect="1" noChangeArrowheads="1"/>
+                    </pic:cNvPicPr>
+                  </pic:nvPicPr>
+                  <pic:blipFill rotWithShape="1">
+                    <a:blip r:embed="rId8" cstate="print">
+                      <a:extLst>
+                        <a:ext uri="{28A0092B-C50C-407E-A947-70E740481C1C}">
+                          <a14:useLocalDpi xmlns:a14="http://schemas.microsoft.com/office/drawing/2010/main" val="0"/>
+                        </a:ext>
+                      </a:extLst>
+                    </a:blip>
+                    <a:srcRect b="13618"/>
+                    <a:stretch/>
+                  </pic:blipFill>
+                  <pic:spPr bwMode="auto">
+                    <a:xfrm>
+                      <a:off x="0" y="0"/>
+                      <a:ext cx="2652962" cy="1871834"/>
+                    </a:xfrm>
+                    <a:prstGeom prst="rect">
+                      <a:avLst/>
+                    </a:prstGeom>
+                    <a:noFill/>
+                    <a:ln>
+                      <a:noFill/>
+                    </a:ln>
+                    <a:extLst>
+                      <a:ext uri="{53640926-AAD7-44D8-BBD7-CCE9431645EC}">
+                        <a14:shadowObscured xmlns:a14="http://schemas.microsoft.com/office/drawing/2010/main"/>
+                      </a:ext>
+                    </a:extLst>
+                  </pic:spPr>
+                </pic:pic>
+              </a:graphicData>
+            </a:graphic>
+          </wp:inline>
+        </w:drawing>
+      </w:r>
+    </w:p>
+    <w:p>
+      <w:pPr>
+        <w:rPr>
+          <w:rFonts w:ascii="Times New Roman" w:hAnsi="Times New Roman" w:cs="Times New Roman"/>
+          <w:lang w:val="en-US"/>
+        </w:rPr>
+      </w:pPr>
+      <w:r>
+        <w:rPr>
+          <w:rFonts w:ascii="Times New Roman" w:hAnsi="Times New Roman" w:cs="Times New Roman"/>
+          <w:b/>
+          <w:bCs/>
+          <w:lang w:val="en-US"/>
+        </w:rPr>
+        <w:t>Figure 4</w:t>
+      </w:r>
+      <w:r>
+        <w:rPr>
+          <w:rFonts w:ascii="Times New Roman" w:hAnsi="Times New Roman" w:cs="Times New Roman"/>
+          <w:lang w:val="en-US"/>
+        </w:rPr>
+        <w:t>: Illustration of the most common starting and ending stations during rush hours.</w:t>
+      </w:r>
+    </w:p>
+    <w:p>
+      <w:pPr>
         <w:rPr>
           <w:rFonts w:ascii="Times New Roman" w:hAnsi="Times New Roman" w:cs="Times New Roman"/>
           <w:lang w:val="en-US"/>
@@ -796,7 +1458,7 @@
           <w:rFonts w:ascii="Times New Roman" w:hAnsi="Times New Roman" w:cs="Times New Roman"/>
         </w:rPr>
       </w:pPr>
-      <w:hyperlink r:id="rId6" w:history="1">
+      <w:hyperlink r:id="rId9" w:history="1">
         <w:r>
           <w:rPr>
             <w:rStyle w:val="Hyperlink"/>
@@ -1426,6 +2088,7 @@
   <w:style w:type="character" w:default="1" w:styleId="DefaultParagraphFont">
     <w:name w:val="Default Paragraph Font"/>
     <w:uiPriority w:val="1"/>
+    <w:semiHidden/>
     <w:unhideWhenUsed/>
   </w:style>
   <w:style w:type="table" w:default="1" w:styleId="TableNormal">

</xml_diff>

<commit_message>
Station frequencies section complete.
</commit_message>
<xml_diff>
--- a/Mokhtar_Ahmed_Midterm.docx
+++ b/Mokhtar_Ahmed_Midterm.docx
@@ -126,23 +126,7 @@
           <w:rFonts w:ascii="Times New Roman" w:hAnsi="Times New Roman" w:cs="Times New Roman"/>
           <w:lang w:val="en-US"/>
         </w:rPr>
-        <w:t xml:space="preserve"> used in the making of this report </w:t>
-      </w:r>
-      <w:proofErr w:type="gramStart"/>
-      <w:r>
-        <w:rPr>
-          <w:rFonts w:ascii="Times New Roman" w:hAnsi="Times New Roman" w:cs="Times New Roman"/>
-          <w:lang w:val="en-US"/>
-        </w:rPr>
-        <w:t>spans</w:t>
-      </w:r>
-      <w:proofErr w:type="gramEnd"/>
-      <w:r>
-        <w:rPr>
-          <w:rFonts w:ascii="Times New Roman" w:hAnsi="Times New Roman" w:cs="Times New Roman"/>
-          <w:lang w:val="en-US"/>
-        </w:rPr>
-        <w:t xml:space="preserve"> from January 1, 2014, to December 31, 2014. </w:t>
+        <w:t xml:space="preserve"> used in the making of this report spans from January 1, 2014, to December 31, 2014. </w:t>
       </w:r>
       <w:r>
         <w:rPr>
@@ -163,23 +147,7 @@
           <w:rFonts w:ascii="Times New Roman" w:hAnsi="Times New Roman" w:cs="Times New Roman"/>
           <w:lang w:val="en-US"/>
         </w:rPr>
-        <w:t xml:space="preserve">flow of bikes, including when and where they were picked up </w:t>
-      </w:r>
-      <w:proofErr w:type="gramStart"/>
-      <w:r>
-        <w:rPr>
-          <w:rFonts w:ascii="Times New Roman" w:hAnsi="Times New Roman" w:cs="Times New Roman"/>
-          <w:lang w:val="en-US"/>
-        </w:rPr>
-        <w:t>an</w:t>
-      </w:r>
-      <w:proofErr w:type="gramEnd"/>
-      <w:r>
-        <w:rPr>
-          <w:rFonts w:ascii="Times New Roman" w:hAnsi="Times New Roman" w:cs="Times New Roman"/>
-          <w:lang w:val="en-US"/>
-        </w:rPr>
-        <w:t xml:space="preserve"> returned</w:t>
+        <w:t>flow of bikes, including when and where they were picked up an returned</w:t>
       </w:r>
       <w:r>
         <w:rPr>
@@ -328,23 +296,7 @@
           <w:rFonts w:ascii="Times New Roman" w:hAnsi="Times New Roman" w:cs="Times New Roman"/>
           <w:lang w:val="en-US"/>
         </w:rPr>
-        <w:t xml:space="preserve">To start, we will begin </w:t>
-      </w:r>
-      <w:proofErr w:type="gramStart"/>
-      <w:r>
-        <w:rPr>
-          <w:rFonts w:ascii="Times New Roman" w:hAnsi="Times New Roman" w:cs="Times New Roman"/>
-          <w:lang w:val="en-US"/>
-        </w:rPr>
-        <w:t>with</w:t>
-      </w:r>
-      <w:proofErr w:type="gramEnd"/>
-      <w:r>
-        <w:rPr>
-          <w:rFonts w:ascii="Times New Roman" w:hAnsi="Times New Roman" w:cs="Times New Roman"/>
-          <w:lang w:val="en-US"/>
-        </w:rPr>
-        <w:t xml:space="preserve"> previewing the trips dataset. Figure 1 provides a breakdown of the </w:t>
+        <w:t xml:space="preserve">To start, we will begin with previewing the trips dataset. Figure 1 provides a breakdown of the </w:t>
       </w:r>
       <w:r>
         <w:rPr>
@@ -400,23 +352,7 @@
           <w:rFonts w:ascii="Times New Roman" w:hAnsi="Times New Roman" w:cs="Times New Roman"/>
           <w:lang w:val="en-US"/>
         </w:rPr>
-        <w:t xml:space="preserve">at bike rentals are a commodity that is essential to the lives of hundreds of thousands of people in Bay Area. Additionally, it also reveals that </w:t>
-      </w:r>
-      <w:proofErr w:type="gramStart"/>
-      <w:r>
-        <w:rPr>
-          <w:rFonts w:ascii="Times New Roman" w:hAnsi="Times New Roman" w:cs="Times New Roman"/>
-          <w:lang w:val="en-US"/>
-        </w:rPr>
-        <w:t>the majority of</w:t>
-      </w:r>
-      <w:proofErr w:type="gramEnd"/>
-      <w:r>
-        <w:rPr>
-          <w:rFonts w:ascii="Times New Roman" w:hAnsi="Times New Roman" w:cs="Times New Roman"/>
-          <w:lang w:val="en-US"/>
-        </w:rPr>
-        <w:t xml:space="preserve"> the customer base are returning, which will be essential to interpreting </w:t>
+        <w:t xml:space="preserve">at bike rentals are a commodity that is essential to the lives of hundreds of thousands of people in Bay Area. Additionally, it also reveals that the majority of the customer base are returning, which will be essential to interpreting </w:t>
       </w:r>
       <w:r>
         <w:rPr>
@@ -533,7 +469,6 @@
         </w:rPr>
         <w:t xml:space="preserve">team of data analysts to guide the process of data cleaning. </w:t>
       </w:r>
-      <w:proofErr w:type="gramStart"/>
       <w:r>
         <w:rPr>
           <w:rFonts w:ascii="Times New Roman" w:hAnsi="Times New Roman" w:cs="Times New Roman"/>
@@ -546,15 +481,7 @@
           <w:rFonts w:ascii="Times New Roman" w:hAnsi="Times New Roman" w:cs="Times New Roman"/>
           <w:lang w:val="en-US"/>
         </w:rPr>
-        <w:t>all</w:t>
-      </w:r>
-      <w:proofErr w:type="gramEnd"/>
-      <w:r>
-        <w:rPr>
-          <w:rFonts w:ascii="Times New Roman" w:hAnsi="Times New Roman" w:cs="Times New Roman"/>
-          <w:lang w:val="en-US"/>
-        </w:rPr>
-        <w:t xml:space="preserve"> three datasets were fairly clean. Figure 2 illustrates relevant data distributions for weather factors in the “weather” dataset. </w:t>
+        <w:t xml:space="preserve">all three datasets were fairly clean. Figure 2 illustrates relevant data distributions for weather factors in the “weather” dataset. </w:t>
       </w:r>
       <w:r>
         <w:rPr>
@@ -568,46 +495,14 @@
           <w:rFonts w:ascii="Times New Roman" w:hAnsi="Times New Roman" w:cs="Times New Roman"/>
           <w:lang w:val="en-US"/>
         </w:rPr>
-        <w:t xml:space="preserve">a distribution that is </w:t>
-      </w:r>
-      <w:proofErr w:type="gramStart"/>
-      <w:r>
-        <w:rPr>
-          <w:rFonts w:ascii="Times New Roman" w:hAnsi="Times New Roman" w:cs="Times New Roman"/>
-          <w:lang w:val="en-US"/>
-        </w:rPr>
-        <w:t>quiet</w:t>
-      </w:r>
-      <w:proofErr w:type="gramEnd"/>
-      <w:r>
-        <w:rPr>
-          <w:rFonts w:ascii="Times New Roman" w:hAnsi="Times New Roman" w:cs="Times New Roman"/>
-          <w:lang w:val="en-US"/>
-        </w:rPr>
-        <w:t xml:space="preserve"> ex</w:t>
-      </w:r>
-      <w:r>
-        <w:rPr>
-          <w:rFonts w:ascii="Times New Roman" w:hAnsi="Times New Roman" w:cs="Times New Roman"/>
-          <w:lang w:val="en-US"/>
-        </w:rPr>
-        <w:t xml:space="preserve">pected. For example, the mean temperature histogram shows a </w:t>
-      </w:r>
-      <w:proofErr w:type="gramStart"/>
-      <w:r>
-        <w:rPr>
-          <w:rFonts w:ascii="Times New Roman" w:hAnsi="Times New Roman" w:cs="Times New Roman"/>
-          <w:lang w:val="en-US"/>
-        </w:rPr>
-        <w:t>fairly normal</w:t>
-      </w:r>
-      <w:proofErr w:type="gramEnd"/>
-      <w:r>
-        <w:rPr>
-          <w:rFonts w:ascii="Times New Roman" w:hAnsi="Times New Roman" w:cs="Times New Roman"/>
-          <w:lang w:val="en-US"/>
-        </w:rPr>
-        <w:t xml:space="preserve"> distribution, which is to be expected given the fluctuation of </w:t>
+        <w:t>a distribution that is quiet ex</w:t>
+      </w:r>
+      <w:r>
+        <w:rPr>
+          <w:rFonts w:ascii="Times New Roman" w:hAnsi="Times New Roman" w:cs="Times New Roman"/>
+          <w:lang w:val="en-US"/>
+        </w:rPr>
+        <w:t xml:space="preserve">pected. For example, the mean temperature histogram shows a fairly normal distribution, which is to be expected given the fluctuation of </w:t>
       </w:r>
       <w:r>
         <w:rPr>
@@ -649,23 +544,7 @@
           <w:lang w:val="en-US"/>
         </w:rPr>
         <w:tab/>
-        <w:t xml:space="preserve">Although the data was </w:t>
-      </w:r>
-      <w:proofErr w:type="gramStart"/>
-      <w:r>
-        <w:rPr>
-          <w:rFonts w:ascii="Times New Roman" w:hAnsi="Times New Roman" w:cs="Times New Roman"/>
-          <w:lang w:val="en-US"/>
-        </w:rPr>
-        <w:t>fairly well</w:t>
-      </w:r>
-      <w:proofErr w:type="gramEnd"/>
-      <w:r>
-        <w:rPr>
-          <w:rFonts w:ascii="Times New Roman" w:hAnsi="Times New Roman" w:cs="Times New Roman"/>
-          <w:lang w:val="en-US"/>
-        </w:rPr>
-        <w:t xml:space="preserve"> structured and organized, there was some cleaning that was performed. </w:t>
+        <w:t xml:space="preserve">Although the data was fairly well structured and organized, there was some cleaning that was performed. </w:t>
       </w:r>
       <w:r>
         <w:rPr>
@@ -679,23 +558,7 @@
           <w:rFonts w:ascii="Times New Roman" w:hAnsi="Times New Roman" w:cs="Times New Roman"/>
           <w:lang w:val="en-US"/>
         </w:rPr>
-        <w:t xml:space="preserve">item of cleaning that was performed was removing trip data for trips that were less than 3 </w:t>
-      </w:r>
-      <w:proofErr w:type="gramStart"/>
-      <w:r>
-        <w:rPr>
-          <w:rFonts w:ascii="Times New Roman" w:hAnsi="Times New Roman" w:cs="Times New Roman"/>
-          <w:lang w:val="en-US"/>
-        </w:rPr>
-        <w:t>minutes, and</w:t>
-      </w:r>
-      <w:proofErr w:type="gramEnd"/>
-      <w:r>
-        <w:rPr>
-          <w:rFonts w:ascii="Times New Roman" w:hAnsi="Times New Roman" w:cs="Times New Roman"/>
-          <w:lang w:val="en-US"/>
-        </w:rPr>
-        <w:t xml:space="preserve"> were both started and returned at the same station. Th</w:t>
+        <w:t>item of cleaning that was performed was removing trip data for trips that were less than 3 minutes, and were both started and returned at the same station. Th</w:t>
       </w:r>
       <w:r>
         <w:rPr>
@@ -716,92 +579,28 @@
           <w:rFonts w:ascii="Times New Roman" w:hAnsi="Times New Roman" w:cs="Times New Roman"/>
           <w:lang w:val="en-US"/>
         </w:rPr>
-        <w:t xml:space="preserve">The trip ids for all cancelled trips can be </w:t>
-      </w:r>
-      <w:proofErr w:type="gramStart"/>
-      <w:r>
-        <w:rPr>
-          <w:rFonts w:ascii="Times New Roman" w:hAnsi="Times New Roman" w:cs="Times New Roman"/>
-          <w:lang w:val="en-US"/>
-        </w:rPr>
-        <w:t>found</w:t>
-      </w:r>
-      <w:proofErr w:type="gramEnd"/>
-      <w:r>
-        <w:rPr>
-          <w:rFonts w:ascii="Times New Roman" w:hAnsi="Times New Roman" w:cs="Times New Roman"/>
-          <w:lang w:val="en-US"/>
-        </w:rPr>
-        <w:t xml:space="preserve"> the file “cancelled_trips_ids.csv” </w:t>
-      </w:r>
-      <w:r>
-        <w:rPr>
-          <w:rFonts w:ascii="Times New Roman" w:hAnsi="Times New Roman" w:cs="Times New Roman"/>
-          <w:lang w:val="en-US"/>
-        </w:rPr>
-        <w:t xml:space="preserve">in the </w:t>
-      </w:r>
-      <w:proofErr w:type="spellStart"/>
-      <w:r>
-        <w:rPr>
-          <w:rFonts w:ascii="Times New Roman" w:hAnsi="Times New Roman" w:cs="Times New Roman"/>
-          <w:lang w:val="en-US"/>
-        </w:rPr>
-        <w:t>R_Midterm_Project</w:t>
-      </w:r>
-      <w:proofErr w:type="spellEnd"/>
-      <w:r>
-        <w:rPr>
-          <w:rFonts w:ascii="Times New Roman" w:hAnsi="Times New Roman" w:cs="Times New Roman"/>
-          <w:lang w:val="en-US"/>
-        </w:rPr>
-        <w:t xml:space="preserve"> repo. </w:t>
-      </w:r>
-      <w:r>
-        <w:rPr>
-          <w:rFonts w:ascii="Times New Roman" w:hAnsi="Times New Roman" w:cs="Times New Roman"/>
-          <w:lang w:val="en-US"/>
-        </w:rPr>
-        <w:t xml:space="preserve">Next, </w:t>
-      </w:r>
-      <w:proofErr w:type="gramStart"/>
-      <w:r>
-        <w:rPr>
-          <w:rFonts w:ascii="Times New Roman" w:hAnsi="Times New Roman" w:cs="Times New Roman"/>
-          <w:lang w:val="en-US"/>
-        </w:rPr>
-        <w:t>in order to</w:t>
-      </w:r>
-      <w:proofErr w:type="gramEnd"/>
-      <w:r>
-        <w:rPr>
-          <w:rFonts w:ascii="Times New Roman" w:hAnsi="Times New Roman" w:cs="Times New Roman"/>
-          <w:lang w:val="en-US"/>
-        </w:rPr>
-        <w:t xml:space="preserve"> perform effective analys</w:t>
-      </w:r>
-      <w:r>
-        <w:rPr>
-          <w:rFonts w:ascii="Times New Roman" w:hAnsi="Times New Roman" w:cs="Times New Roman"/>
-          <w:lang w:val="en-US"/>
-        </w:rPr>
-        <w:t xml:space="preserve">es on the duration times, which </w:t>
-      </w:r>
-      <w:proofErr w:type="gramStart"/>
-      <w:r>
-        <w:rPr>
-          <w:rFonts w:ascii="Times New Roman" w:hAnsi="Times New Roman" w:cs="Times New Roman"/>
-          <w:lang w:val="en-US"/>
-        </w:rPr>
-        <w:t>a key</w:t>
-      </w:r>
-      <w:proofErr w:type="gramEnd"/>
-      <w:r>
-        <w:rPr>
-          <w:rFonts w:ascii="Times New Roman" w:hAnsi="Times New Roman" w:cs="Times New Roman"/>
-          <w:lang w:val="en-US"/>
-        </w:rPr>
-        <w:t xml:space="preserve"> indicator that will be used later in the correlation tests, I opted to remove outliers from the </w:t>
+        <w:t xml:space="preserve">The trip ids for all cancelled trips can be found the file “cancelled_trips_ids.csv” </w:t>
+      </w:r>
+      <w:r>
+        <w:rPr>
+          <w:rFonts w:ascii="Times New Roman" w:hAnsi="Times New Roman" w:cs="Times New Roman"/>
+          <w:lang w:val="en-US"/>
+        </w:rPr>
+        <w:t xml:space="preserve">in the R_Midterm_Project repo. </w:t>
+      </w:r>
+      <w:r>
+        <w:rPr>
+          <w:rFonts w:ascii="Times New Roman" w:hAnsi="Times New Roman" w:cs="Times New Roman"/>
+          <w:lang w:val="en-US"/>
+        </w:rPr>
+        <w:t>Next, in order to perform effective analys</w:t>
+      </w:r>
+      <w:r>
+        <w:rPr>
+          <w:rFonts w:ascii="Times New Roman" w:hAnsi="Times New Roman" w:cs="Times New Roman"/>
+          <w:lang w:val="en-US"/>
+        </w:rPr>
+        <w:t xml:space="preserve">es on the duration times, which a key indicator that will be used later in the correlation tests, I opted to remove outliers from the </w:t>
       </w:r>
       <w:r>
         <w:rPr>
@@ -836,23 +635,7 @@
           <w:rFonts w:ascii="Times New Roman" w:hAnsi="Times New Roman" w:cs="Times New Roman"/>
           <w:lang w:val="en-US"/>
         </w:rPr>
-        <w:t xml:space="preserve">The trip ids for the excluded outliers can be found in the “outlier_ids.csv” file in the </w:t>
-      </w:r>
-      <w:proofErr w:type="spellStart"/>
-      <w:r>
-        <w:rPr>
-          <w:rFonts w:ascii="Times New Roman" w:hAnsi="Times New Roman" w:cs="Times New Roman"/>
-          <w:lang w:val="en-US"/>
-        </w:rPr>
-        <w:t>R_Midterm_Project</w:t>
-      </w:r>
-      <w:proofErr w:type="spellEnd"/>
-      <w:r>
-        <w:rPr>
-          <w:rFonts w:ascii="Times New Roman" w:hAnsi="Times New Roman" w:cs="Times New Roman"/>
-          <w:lang w:val="en-US"/>
-        </w:rPr>
-        <w:t xml:space="preserve"> repo. </w:t>
+        <w:t xml:space="preserve">The trip ids for the excluded outliers can be found in the “outlier_ids.csv” file in the R_Midterm_Project repo. </w:t>
       </w:r>
       <w:r>
         <w:rPr>
@@ -880,23 +663,7 @@
           <w:rFonts w:ascii="Times New Roman" w:hAnsi="Times New Roman" w:cs="Times New Roman"/>
           <w:lang w:val="en-US"/>
         </w:rPr>
-        <w:t xml:space="preserve">e assumption I am making is that 0.005 represents the mean of all trace amounts of precipitation that are below </w:t>
-      </w:r>
-      <w:proofErr w:type="gramStart"/>
-      <w:r>
-        <w:rPr>
-          <w:rFonts w:ascii="Times New Roman" w:hAnsi="Times New Roman" w:cs="Times New Roman"/>
-          <w:lang w:val="en-US"/>
-        </w:rPr>
-        <w:t>0.01, and</w:t>
-      </w:r>
-      <w:proofErr w:type="gramEnd"/>
-      <w:r>
-        <w:rPr>
-          <w:rFonts w:ascii="Times New Roman" w:hAnsi="Times New Roman" w:cs="Times New Roman"/>
-          <w:lang w:val="en-US"/>
-        </w:rPr>
-        <w:t xml:space="preserve"> were not recorded. </w:t>
+        <w:t xml:space="preserve">e assumption I am making is that 0.005 represents the mean of all trace amounts of precipitation that are below 0.01, and were not recorded. </w:t>
       </w:r>
     </w:p>
     <w:p>
@@ -939,23 +706,7 @@
           <w:rFonts w:ascii="Times New Roman" w:hAnsi="Times New Roman" w:cs="Times New Roman"/>
           <w:lang w:val="en-US"/>
         </w:rPr>
-        <w:t xml:space="preserve">a breakdown of the number of trips per hour on weekdays. The idea behind this is that this would provide insight into when bikes are highest in </w:t>
-      </w:r>
-      <w:proofErr w:type="gramStart"/>
-      <w:r>
-        <w:rPr>
-          <w:rFonts w:ascii="Times New Roman" w:hAnsi="Times New Roman" w:cs="Times New Roman"/>
-          <w:lang w:val="en-US"/>
-        </w:rPr>
-        <w:t>demand, and</w:t>
-      </w:r>
-      <w:proofErr w:type="gramEnd"/>
-      <w:r>
-        <w:rPr>
-          <w:rFonts w:ascii="Times New Roman" w:hAnsi="Times New Roman" w:cs="Times New Roman"/>
-          <w:lang w:val="en-US"/>
-        </w:rPr>
-        <w:t xml:space="preserve"> allow us to potentially understand the population demographic that uses the bike rental services most frequently.</w:t>
+        <w:t>a breakdown of the number of trips per hour on weekdays. The idea behind this is that this would provide insight into when bikes are highest in demand, and allow us to potentially understand the population demographic that uses the bike rental services most frequently.</w:t>
       </w:r>
     </w:p>
     <w:p>
@@ -1118,23 +869,7 @@
           <w:rFonts w:ascii="Times New Roman" w:hAnsi="Times New Roman" w:cs="Times New Roman"/>
           <w:lang w:val="en-US"/>
         </w:rPr>
-        <w:t xml:space="preserve">finish their workday. These findings are consistent with the fact that </w:t>
-      </w:r>
-      <w:proofErr w:type="gramStart"/>
-      <w:r>
-        <w:rPr>
-          <w:rFonts w:ascii="Times New Roman" w:hAnsi="Times New Roman" w:cs="Times New Roman"/>
-          <w:lang w:val="en-US"/>
-        </w:rPr>
-        <w:t>the majority of</w:t>
-      </w:r>
-      <w:proofErr w:type="gramEnd"/>
-      <w:r>
-        <w:rPr>
-          <w:rFonts w:ascii="Times New Roman" w:hAnsi="Times New Roman" w:cs="Times New Roman"/>
-          <w:lang w:val="en-US"/>
-        </w:rPr>
-        <w:t xml:space="preserve"> bike users in the Bay Area are </w:t>
+        <w:t xml:space="preserve">finish their workday. These findings are consistent with the fact that the majority of bike users in the Bay Area are </w:t>
       </w:r>
       <w:r>
         <w:rPr>
@@ -1243,7 +978,7 @@
           <w:lang w:val="en-US"/>
         </w:rPr>
         <w:drawing>
-          <wp:inline distT="0" distB="0" distL="0" distR="0" wp14:anchorId="48983850" wp14:editId="42B0670B">
+          <wp:inline distT="0" distB="0" distL="0" distR="0" wp14:anchorId="48983850" wp14:editId="07D6BF99">
             <wp:extent cx="2560560" cy="1857375"/>
             <wp:effectExtent l="0" t="0" r="0" b="0"/>
             <wp:docPr id="349567199" name="Picture 4"/>
@@ -1301,7 +1036,7 @@
           <w:lang w:val="en-US"/>
         </w:rPr>
         <w:drawing>
-          <wp:inline distT="0" distB="0" distL="0" distR="0" wp14:anchorId="64243B93" wp14:editId="2AAF29D1">
+          <wp:inline distT="0" distB="0" distL="0" distR="0" wp14:anchorId="64243B93" wp14:editId="3A19B8E3">
             <wp:extent cx="2632386" cy="1857316"/>
             <wp:effectExtent l="0" t="0" r="0" b="0"/>
             <wp:docPr id="651536794" name="Picture 6"/>
@@ -1384,6 +1119,553 @@
           <w:lang w:val="en-US"/>
         </w:rPr>
       </w:pPr>
+      <w:r>
+        <w:rPr>
+          <w:rFonts w:ascii="Times New Roman" w:hAnsi="Times New Roman" w:cs="Times New Roman"/>
+          <w:lang w:val="en-US"/>
+        </w:rPr>
+        <w:tab/>
+        <w:t xml:space="preserve">Now that we have an understanding of the two rush hour peaks and some of the potential causalities behind why they occur, we can start analyzing the </w:t>
+      </w:r>
+      <w:r>
+        <w:rPr>
+          <w:rFonts w:ascii="Times New Roman" w:hAnsi="Times New Roman" w:cs="Times New Roman"/>
+          <w:lang w:val="en-US"/>
+        </w:rPr>
+        <w:t xml:space="preserve">traffic per station. </w:t>
+      </w:r>
+      <w:r>
+        <w:rPr>
+          <w:rFonts w:ascii="Times New Roman" w:hAnsi="Times New Roman" w:cs="Times New Roman"/>
+          <w:lang w:val="en-US"/>
+        </w:rPr>
+        <w:t xml:space="preserve">Interestingly, the two top stations in terms of starting and ending </w:t>
+      </w:r>
+      <w:r>
+        <w:rPr>
+          <w:rFonts w:ascii="Times New Roman" w:hAnsi="Times New Roman" w:cs="Times New Roman"/>
+          <w:lang w:val="en-US"/>
+        </w:rPr>
+        <w:t xml:space="preserve">during the rush hours are the same in both cases. However, in order to develop a better understanding of the </w:t>
+      </w:r>
+      <w:r>
+        <w:rPr>
+          <w:rFonts w:ascii="Times New Roman" w:hAnsi="Times New Roman" w:cs="Times New Roman"/>
+          <w:lang w:val="en-US"/>
+        </w:rPr>
+        <w:t xml:space="preserve">meaning behind this, I decided to examine this data based on the rush hour that they occur. I collected the top ten starting and ending stations during morning and evening rush hours separately, and the results were interesting. </w:t>
+      </w:r>
+    </w:p>
+    <w:p>
+      <w:pPr>
+        <w:rPr>
+          <w:rFonts w:ascii="Times New Roman" w:hAnsi="Times New Roman" w:cs="Times New Roman"/>
+          <w:noProof/>
+          <w:lang w:val="en-US"/>
+        </w:rPr>
+      </w:pPr>
+      <w:r>
+        <w:rPr>
+          <w:rFonts w:ascii="Times New Roman" w:hAnsi="Times New Roman" w:cs="Times New Roman"/>
+          <w:noProof/>
+          <w:lang w:val="en-US"/>
+        </w:rPr>
+        <w:drawing>
+          <wp:inline distT="0" distB="0" distL="0" distR="0" wp14:anchorId="728CCE4C" wp14:editId="547EEE2D">
+            <wp:extent cx="2511425" cy="1820848"/>
+            <wp:effectExtent l="0" t="0" r="3175" b="8255"/>
+            <wp:docPr id="1272169332" name="Picture 2"/>
+            <wp:cNvGraphicFramePr>
+              <a:graphicFrameLocks xmlns:a="http://schemas.openxmlformats.org/drawingml/2006/main" noChangeAspect="1"/>
+            </wp:cNvGraphicFramePr>
+            <a:graphic xmlns:a="http://schemas.openxmlformats.org/drawingml/2006/main">
+              <a:graphicData uri="http://schemas.openxmlformats.org/drawingml/2006/picture">
+                <pic:pic xmlns:pic="http://schemas.openxmlformats.org/drawingml/2006/picture">
+                  <pic:nvPicPr>
+                    <pic:cNvPr id="0" name="Picture 2"/>
+                    <pic:cNvPicPr>
+                      <a:picLocks noChangeAspect="1" noChangeArrowheads="1"/>
+                    </pic:cNvPicPr>
+                  </pic:nvPicPr>
+                  <pic:blipFill rotWithShape="1">
+                    <a:blip r:embed="rId9" cstate="print">
+                      <a:extLst>
+                        <a:ext uri="{28A0092B-C50C-407E-A947-70E740481C1C}">
+                          <a14:useLocalDpi xmlns:a14="http://schemas.microsoft.com/office/drawing/2010/main" val="0"/>
+                        </a:ext>
+                      </a:extLst>
+                    </a:blip>
+                    <a:srcRect b="14216"/>
+                    <a:stretch/>
+                  </pic:blipFill>
+                  <pic:spPr bwMode="auto">
+                    <a:xfrm>
+                      <a:off x="0" y="0"/>
+                      <a:ext cx="2529758" cy="1834140"/>
+                    </a:xfrm>
+                    <a:prstGeom prst="rect">
+                      <a:avLst/>
+                    </a:prstGeom>
+                    <a:noFill/>
+                    <a:ln>
+                      <a:noFill/>
+                    </a:ln>
+                    <a:extLst>
+                      <a:ext uri="{53640926-AAD7-44D8-BBD7-CCE9431645EC}">
+                        <a14:shadowObscured xmlns:a14="http://schemas.microsoft.com/office/drawing/2010/main"/>
+                      </a:ext>
+                    </a:extLst>
+                  </pic:spPr>
+                </pic:pic>
+              </a:graphicData>
+            </a:graphic>
+          </wp:inline>
+        </w:drawing>
+      </w:r>
+      <w:r>
+        <w:rPr>
+          <w:rFonts w:ascii="Times New Roman" w:hAnsi="Times New Roman" w:cs="Times New Roman"/>
+          <w:noProof/>
+          <w:lang w:val="en-US"/>
+        </w:rPr>
+        <w:drawing>
+          <wp:inline distT="0" distB="0" distL="0" distR="0" wp14:anchorId="5640C2AF" wp14:editId="475415B8">
+            <wp:extent cx="2464725" cy="1844454"/>
+            <wp:effectExtent l="0" t="0" r="0" b="3810"/>
+            <wp:docPr id="2059279158" name="Picture 4"/>
+            <wp:cNvGraphicFramePr>
+              <a:graphicFrameLocks xmlns:a="http://schemas.openxmlformats.org/drawingml/2006/main" noChangeAspect="1"/>
+            </wp:cNvGraphicFramePr>
+            <a:graphic xmlns:a="http://schemas.openxmlformats.org/drawingml/2006/main">
+              <a:graphicData uri="http://schemas.openxmlformats.org/drawingml/2006/picture">
+                <pic:pic xmlns:pic="http://schemas.openxmlformats.org/drawingml/2006/picture">
+                  <pic:nvPicPr>
+                    <pic:cNvPr id="0" name="Picture 3"/>
+                    <pic:cNvPicPr>
+                      <a:picLocks noChangeAspect="1" noChangeArrowheads="1"/>
+                    </pic:cNvPicPr>
+                  </pic:nvPicPr>
+                  <pic:blipFill rotWithShape="1">
+                    <a:blip r:embed="rId10" cstate="print">
+                      <a:extLst>
+                        <a:ext uri="{28A0092B-C50C-407E-A947-70E740481C1C}">
+                          <a14:useLocalDpi xmlns:a14="http://schemas.microsoft.com/office/drawing/2010/main" val="0"/>
+                        </a:ext>
+                      </a:extLst>
+                    </a:blip>
+                    <a:srcRect b="13836"/>
+                    <a:stretch/>
+                  </pic:blipFill>
+                  <pic:spPr bwMode="auto">
+                    <a:xfrm>
+                      <a:off x="0" y="0"/>
+                      <a:ext cx="2486844" cy="1861007"/>
+                    </a:xfrm>
+                    <a:prstGeom prst="rect">
+                      <a:avLst/>
+                    </a:prstGeom>
+                    <a:noFill/>
+                    <a:ln>
+                      <a:noFill/>
+                    </a:ln>
+                    <a:extLst>
+                      <a:ext uri="{53640926-AAD7-44D8-BBD7-CCE9431645EC}">
+                        <a14:shadowObscured xmlns:a14="http://schemas.microsoft.com/office/drawing/2010/main"/>
+                      </a:ext>
+                    </a:extLst>
+                  </pic:spPr>
+                </pic:pic>
+              </a:graphicData>
+            </a:graphic>
+          </wp:inline>
+        </w:drawing>
+      </w:r>
+    </w:p>
+    <w:p>
+      <w:pPr>
+        <w:rPr>
+          <w:rFonts w:ascii="Times New Roman" w:hAnsi="Times New Roman" w:cs="Times New Roman"/>
+          <w:noProof/>
+          <w:lang w:val="en-US"/>
+        </w:rPr>
+      </w:pPr>
+      <w:r>
+        <w:rPr>
+          <w:rFonts w:ascii="Times New Roman" w:hAnsi="Times New Roman" w:cs="Times New Roman"/>
+          <w:b/>
+          <w:bCs/>
+          <w:noProof/>
+          <w:lang w:val="en-US"/>
+        </w:rPr>
+        <w:t>Figure 5:</w:t>
+      </w:r>
+      <w:r>
+        <w:rPr>
+          <w:rFonts w:ascii="Times New Roman" w:hAnsi="Times New Roman" w:cs="Times New Roman"/>
+          <w:noProof/>
+          <w:lang w:val="en-US"/>
+        </w:rPr>
+        <w:t xml:space="preserve"> Illustration of the </w:t>
+      </w:r>
+      <w:r>
+        <w:rPr>
+          <w:rFonts w:ascii="Times New Roman" w:hAnsi="Times New Roman" w:cs="Times New Roman"/>
+          <w:noProof/>
+          <w:lang w:val="en-US"/>
+        </w:rPr>
+        <w:t>most common ending stations during morning rush hours, and most common starting stations during evening rush hours.</w:t>
+      </w:r>
+    </w:p>
+    <w:p>
+      <w:pPr>
+        <w:rPr>
+          <w:rFonts w:ascii="Times New Roman" w:hAnsi="Times New Roman" w:cs="Times New Roman"/>
+          <w:noProof/>
+          <w:lang w:val="en-US"/>
+        </w:rPr>
+      </w:pPr>
+      <w:r>
+        <w:rPr>
+          <w:rFonts w:ascii="Times New Roman" w:hAnsi="Times New Roman" w:cs="Times New Roman"/>
+          <w:noProof/>
+          <w:lang w:val="en-US"/>
+        </w:rPr>
+        <w:tab/>
+        <w:t>F</w:t>
+      </w:r>
+      <w:r>
+        <w:rPr>
+          <w:rFonts w:ascii="Times New Roman" w:hAnsi="Times New Roman" w:cs="Times New Roman"/>
+          <w:noProof/>
+          <w:lang w:val="en-US"/>
+        </w:rPr>
+        <w:t xml:space="preserve">ollowing the theory that workers commute to work in the morning rush, and commute back home in the evening hours, it can be assumed that the </w:t>
+      </w:r>
+      <w:r>
+        <w:rPr>
+          <w:rFonts w:ascii="Times New Roman" w:hAnsi="Times New Roman" w:cs="Times New Roman"/>
+          <w:noProof/>
+          <w:lang w:val="en-US"/>
+        </w:rPr>
+        <w:t xml:space="preserve">morning end station and the evening start stations are the same, since they arrive and depart from the same place. Figure 5 shows data that tests that hypothesis. </w:t>
+      </w:r>
+      <w:r>
+        <w:rPr>
+          <w:rFonts w:ascii="Times New Roman" w:hAnsi="Times New Roman" w:cs="Times New Roman"/>
+          <w:noProof/>
+          <w:lang w:val="en-US"/>
+        </w:rPr>
+        <w:t xml:space="preserve">It is indeed </w:t>
+      </w:r>
+      <w:r>
+        <w:rPr>
+          <w:rFonts w:ascii="Times New Roman" w:hAnsi="Times New Roman" w:cs="Times New Roman"/>
+          <w:noProof/>
+          <w:lang w:val="en-US"/>
+        </w:rPr>
+        <w:t xml:space="preserve">observed that </w:t>
+      </w:r>
+      <w:r>
+        <w:rPr>
+          <w:rFonts w:ascii="Times New Roman" w:hAnsi="Times New Roman" w:cs="Times New Roman"/>
+          <w:noProof/>
+          <w:lang w:val="en-US"/>
+        </w:rPr>
+        <w:t xml:space="preserve">all 10 morning ending stations are the same as the 10 most commonly </w:t>
+      </w:r>
+      <w:r>
+        <w:rPr>
+          <w:rFonts w:ascii="Times New Roman" w:hAnsi="Times New Roman" w:cs="Times New Roman"/>
+          <w:noProof/>
+          <w:lang w:val="en-US"/>
+        </w:rPr>
+        <w:t>used evening starting stations. It can be further observed that most of these stations maintain about the same level of traffic during those times</w:t>
+      </w:r>
+      <w:r>
+        <w:rPr>
+          <w:rFonts w:ascii="Times New Roman" w:hAnsi="Times New Roman" w:cs="Times New Roman"/>
+          <w:noProof/>
+          <w:lang w:val="en-US"/>
+        </w:rPr>
+        <w:t>.</w:t>
+      </w:r>
+    </w:p>
+    <w:p>
+      <w:pPr>
+        <w:rPr>
+          <w:rFonts w:ascii="Times New Roman" w:hAnsi="Times New Roman" w:cs="Times New Roman"/>
+          <w:noProof/>
+          <w:lang w:val="en-US"/>
+        </w:rPr>
+      </w:pPr>
+      <w:r>
+        <w:rPr>
+          <w:rFonts w:ascii="Times New Roman" w:hAnsi="Times New Roman" w:cs="Times New Roman"/>
+          <w:noProof/>
+          <w:lang w:val="en-US"/>
+        </w:rPr>
+        <w:tab/>
+        <w:t xml:space="preserve">Now that we have an understanding behind the traffic during weekdays, and have broken it down by rush period, it is also necessary to understand the </w:t>
+      </w:r>
+      <w:r>
+        <w:rPr>
+          <w:rFonts w:ascii="Times New Roman" w:hAnsi="Times New Roman" w:cs="Times New Roman"/>
+          <w:noProof/>
+          <w:lang w:val="en-US"/>
+        </w:rPr>
+        <w:t xml:space="preserve">station frequencies during weekends. </w:t>
+      </w:r>
+    </w:p>
+    <w:p>
+      <w:pPr>
+        <w:rPr>
+          <w:rFonts w:ascii="Times New Roman" w:hAnsi="Times New Roman" w:cs="Times New Roman"/>
+          <w:noProof/>
+          <w:lang w:val="en-US"/>
+        </w:rPr>
+      </w:pPr>
+    </w:p>
+    <w:p>
+      <w:pPr>
+        <w:rPr>
+          <w:rFonts w:ascii="Times New Roman" w:hAnsi="Times New Roman" w:cs="Times New Roman"/>
+          <w:noProof/>
+          <w:lang w:val="en-US"/>
+        </w:rPr>
+      </w:pPr>
+      <w:r>
+        <w:rPr>
+          <w:rFonts w:ascii="Times New Roman" w:hAnsi="Times New Roman" w:cs="Times New Roman"/>
+          <w:noProof/>
+          <w:lang w:val="en-US"/>
+        </w:rPr>
+        <w:drawing>
+          <wp:inline distT="0" distB="0" distL="0" distR="0" wp14:anchorId="17F46209" wp14:editId="1A461909">
+            <wp:extent cx="2368649" cy="1916264"/>
+            <wp:effectExtent l="0" t="0" r="0" b="8255"/>
+            <wp:docPr id="490761387" name="Picture 6"/>
+            <wp:cNvGraphicFramePr>
+              <a:graphicFrameLocks xmlns:a="http://schemas.openxmlformats.org/drawingml/2006/main" noChangeAspect="1"/>
+            </wp:cNvGraphicFramePr>
+            <a:graphic xmlns:a="http://schemas.openxmlformats.org/drawingml/2006/main">
+              <a:graphicData uri="http://schemas.openxmlformats.org/drawingml/2006/picture">
+                <pic:pic xmlns:pic="http://schemas.openxmlformats.org/drawingml/2006/picture">
+                  <pic:nvPicPr>
+                    <pic:cNvPr id="0" name="Picture 4"/>
+                    <pic:cNvPicPr>
+                      <a:picLocks noChangeAspect="1" noChangeArrowheads="1"/>
+                    </pic:cNvPicPr>
+                  </pic:nvPicPr>
+                  <pic:blipFill rotWithShape="1">
+                    <a:blip r:embed="rId11">
+                      <a:extLst>
+                        <a:ext uri="{28A0092B-C50C-407E-A947-70E740481C1C}">
+                          <a14:useLocalDpi xmlns:a14="http://schemas.microsoft.com/office/drawing/2010/main" val="0"/>
+                        </a:ext>
+                      </a:extLst>
+                    </a:blip>
+                    <a:srcRect b="13504"/>
+                    <a:stretch/>
+                  </pic:blipFill>
+                  <pic:spPr bwMode="auto">
+                    <a:xfrm>
+                      <a:off x="0" y="0"/>
+                      <a:ext cx="2385249" cy="1929693"/>
+                    </a:xfrm>
+                    <a:prstGeom prst="rect">
+                      <a:avLst/>
+                    </a:prstGeom>
+                    <a:noFill/>
+                    <a:ln>
+                      <a:noFill/>
+                    </a:ln>
+                    <a:extLst>
+                      <a:ext uri="{53640926-AAD7-44D8-BBD7-CCE9431645EC}">
+                        <a14:shadowObscured xmlns:a14="http://schemas.microsoft.com/office/drawing/2010/main"/>
+                      </a:ext>
+                    </a:extLst>
+                  </pic:spPr>
+                </pic:pic>
+              </a:graphicData>
+            </a:graphic>
+          </wp:inline>
+        </w:drawing>
+      </w:r>
+      <w:r>
+        <w:rPr>
+          <w:rFonts w:ascii="Times New Roman" w:hAnsi="Times New Roman" w:cs="Times New Roman"/>
+          <w:noProof/>
+          <w:lang w:val="en-US"/>
+        </w:rPr>
+        <w:drawing>
+          <wp:inline distT="0" distB="0" distL="0" distR="0" wp14:anchorId="0E34F3BC" wp14:editId="7045C682">
+            <wp:extent cx="2528514" cy="1917141"/>
+            <wp:effectExtent l="0" t="0" r="5715" b="6985"/>
+            <wp:docPr id="637769286" name="Picture 8"/>
+            <wp:cNvGraphicFramePr>
+              <a:graphicFrameLocks xmlns:a="http://schemas.openxmlformats.org/drawingml/2006/main" noChangeAspect="1"/>
+            </wp:cNvGraphicFramePr>
+            <a:graphic xmlns:a="http://schemas.openxmlformats.org/drawingml/2006/main">
+              <a:graphicData uri="http://schemas.openxmlformats.org/drawingml/2006/picture">
+                <pic:pic xmlns:pic="http://schemas.openxmlformats.org/drawingml/2006/picture">
+                  <pic:nvPicPr>
+                    <pic:cNvPr id="0" name="Picture 5"/>
+                    <pic:cNvPicPr>
+                      <a:picLocks noChangeAspect="1" noChangeArrowheads="1"/>
+                    </pic:cNvPicPr>
+                  </pic:nvPicPr>
+                  <pic:blipFill rotWithShape="1">
+                    <a:blip r:embed="rId12" cstate="print">
+                      <a:extLst>
+                        <a:ext uri="{28A0092B-C50C-407E-A947-70E740481C1C}">
+                          <a14:useLocalDpi xmlns:a14="http://schemas.microsoft.com/office/drawing/2010/main" val="0"/>
+                        </a:ext>
+                      </a:extLst>
+                    </a:blip>
+                    <a:srcRect b="12983"/>
+                    <a:stretch/>
+                  </pic:blipFill>
+                  <pic:spPr bwMode="auto">
+                    <a:xfrm>
+                      <a:off x="0" y="0"/>
+                      <a:ext cx="2543798" cy="1928730"/>
+                    </a:xfrm>
+                    <a:prstGeom prst="rect">
+                      <a:avLst/>
+                    </a:prstGeom>
+                    <a:noFill/>
+                    <a:ln>
+                      <a:noFill/>
+                    </a:ln>
+                    <a:extLst>
+                      <a:ext uri="{53640926-AAD7-44D8-BBD7-CCE9431645EC}">
+                        <a14:shadowObscured xmlns:a14="http://schemas.microsoft.com/office/drawing/2010/main"/>
+                      </a:ext>
+                    </a:extLst>
+                  </pic:spPr>
+                </pic:pic>
+              </a:graphicData>
+            </a:graphic>
+          </wp:inline>
+        </w:drawing>
+      </w:r>
+    </w:p>
+    <w:p>
+      <w:pPr>
+        <w:rPr>
+          <w:rFonts w:ascii="Times New Roman" w:hAnsi="Times New Roman" w:cs="Times New Roman"/>
+          <w:noProof/>
+          <w:lang w:val="en-US"/>
+        </w:rPr>
+      </w:pPr>
+      <w:r>
+        <w:rPr>
+          <w:rFonts w:ascii="Times New Roman" w:hAnsi="Times New Roman" w:cs="Times New Roman"/>
+          <w:b/>
+          <w:bCs/>
+          <w:noProof/>
+          <w:lang w:val="en-US"/>
+        </w:rPr>
+        <w:t>Figure 6</w:t>
+      </w:r>
+      <w:r>
+        <w:rPr>
+          <w:rFonts w:ascii="Times New Roman" w:hAnsi="Times New Roman" w:cs="Times New Roman"/>
+          <w:noProof/>
+          <w:lang w:val="en-US"/>
+        </w:rPr>
+        <w:t xml:space="preserve">: Illustration of the </w:t>
+      </w:r>
+      <w:r>
+        <w:rPr>
+          <w:rFonts w:ascii="Times New Roman" w:hAnsi="Times New Roman" w:cs="Times New Roman"/>
+          <w:noProof/>
+          <w:lang w:val="en-US"/>
+        </w:rPr>
+        <w:t>most commonly used starting and ending stations on weekends.</w:t>
+      </w:r>
+    </w:p>
+    <w:p>
+      <w:pPr>
+        <w:rPr>
+          <w:rFonts w:ascii="Times New Roman" w:hAnsi="Times New Roman" w:cs="Times New Roman"/>
+          <w:noProof/>
+          <w:lang w:val="en-US"/>
+        </w:rPr>
+      </w:pPr>
+      <w:r>
+        <w:rPr>
+          <w:rFonts w:ascii="Times New Roman" w:hAnsi="Times New Roman" w:cs="Times New Roman"/>
+          <w:noProof/>
+          <w:lang w:val="en-US"/>
+        </w:rPr>
+        <w:tab/>
+        <w:t xml:space="preserve">Traffic flow on weekends can be more ambiguous than weekdays. </w:t>
+      </w:r>
+      <w:r>
+        <w:rPr>
+          <w:rFonts w:ascii="Times New Roman" w:hAnsi="Times New Roman" w:cs="Times New Roman"/>
+          <w:noProof/>
+          <w:lang w:val="en-US"/>
+        </w:rPr>
+        <w:t>However, given that most people have their typical workdays on weekdays, weekends are usually spent relaxing</w:t>
+      </w:r>
+      <w:r>
+        <w:rPr>
+          <w:rFonts w:ascii="Times New Roman" w:hAnsi="Times New Roman" w:cs="Times New Roman"/>
+          <w:noProof/>
+          <w:lang w:val="en-US"/>
+        </w:rPr>
+        <w:t xml:space="preserve">. This can be observed by the significant reduction in the number of rides during weekends compared to </w:t>
+      </w:r>
+      <w:r>
+        <w:rPr>
+          <w:rFonts w:ascii="Times New Roman" w:hAnsi="Times New Roman" w:cs="Times New Roman"/>
+          <w:noProof/>
+          <w:lang w:val="en-US"/>
+        </w:rPr>
+        <w:t xml:space="preserve">just rush hours on weekdays. However, one interesting observation from Figure 6 is that the top </w:t>
+      </w:r>
+      <w:r>
+        <w:rPr>
+          <w:rFonts w:ascii="Times New Roman" w:hAnsi="Times New Roman" w:cs="Times New Roman"/>
+          <w:noProof/>
+          <w:lang w:val="en-US"/>
+        </w:rPr>
+        <w:t xml:space="preserve">stations on weekends are completely different than those on weekdays, and are also the same for starting and ending. </w:t>
+      </w:r>
+      <w:r>
+        <w:rPr>
+          <w:rFonts w:ascii="Times New Roman" w:hAnsi="Times New Roman" w:cs="Times New Roman"/>
+          <w:noProof/>
+          <w:lang w:val="en-US"/>
+        </w:rPr>
+        <w:t xml:space="preserve">This can be potentially attributed to the fact that these stations are closer to more recreational destinations in the Bay Area. As such, workers and children who are free on weekends </w:t>
+      </w:r>
+      <w:r>
+        <w:rPr>
+          <w:rFonts w:ascii="Times New Roman" w:hAnsi="Times New Roman" w:cs="Times New Roman"/>
+          <w:noProof/>
+          <w:lang w:val="en-US"/>
+        </w:rPr>
+        <w:t xml:space="preserve">exhibit vastly different traffic behaviours. </w:t>
+      </w:r>
+      <w:r>
+        <w:rPr>
+          <w:rFonts w:ascii="Times New Roman" w:hAnsi="Times New Roman" w:cs="Times New Roman"/>
+          <w:noProof/>
+          <w:lang w:val="en-US"/>
+        </w:rPr>
+        <w:t>The second most common station for both starting and ending trips on weekends is Harry Bridges Plaza</w:t>
+      </w:r>
+      <w:r>
+        <w:rPr>
+          <w:rFonts w:ascii="Times New Roman" w:hAnsi="Times New Roman" w:cs="Times New Roman"/>
+          <w:noProof/>
+          <w:lang w:val="en-US"/>
+        </w:rPr>
+        <w:t>, which is a common tourist and recreational attraction.</w:t>
+      </w:r>
     </w:p>
     <w:p>
       <w:pPr>
@@ -1458,7 +1740,7 @@
           <w:rFonts w:ascii="Times New Roman" w:hAnsi="Times New Roman" w:cs="Times New Roman"/>
         </w:rPr>
       </w:pPr>
-      <w:hyperlink r:id="rId9" w:history="1">
+      <w:hyperlink r:id="rId13" w:history="1">
         <w:r>
           <w:rPr>
             <w:rStyle w:val="Hyperlink"/>

</xml_diff>

<commit_message>
Utilization ratio section done.
</commit_message>
<xml_diff>
--- a/Mokhtar_Ahmed_Midterm.docx
+++ b/Mokhtar_Ahmed_Midterm.docx
@@ -586,7 +586,23 @@
           <w:rFonts w:ascii="Times New Roman" w:hAnsi="Times New Roman" w:cs="Times New Roman"/>
           <w:lang w:val="en-US"/>
         </w:rPr>
-        <w:t xml:space="preserve">in the R_Midterm_Project repo. </w:t>
+        <w:t xml:space="preserve">in the </w:t>
+      </w:r>
+      <w:proofErr w:type="spellStart"/>
+      <w:r>
+        <w:rPr>
+          <w:rFonts w:ascii="Times New Roman" w:hAnsi="Times New Roman" w:cs="Times New Roman"/>
+          <w:lang w:val="en-US"/>
+        </w:rPr>
+        <w:t>R_Midterm_Project</w:t>
+      </w:r>
+      <w:proofErr w:type="spellEnd"/>
+      <w:r>
+        <w:rPr>
+          <w:rFonts w:ascii="Times New Roman" w:hAnsi="Times New Roman" w:cs="Times New Roman"/>
+          <w:lang w:val="en-US"/>
+        </w:rPr>
+        <w:t xml:space="preserve"> repo. </w:t>
       </w:r>
       <w:r>
         <w:rPr>
@@ -635,7 +651,23 @@
           <w:rFonts w:ascii="Times New Roman" w:hAnsi="Times New Roman" w:cs="Times New Roman"/>
           <w:lang w:val="en-US"/>
         </w:rPr>
-        <w:t xml:space="preserve">The trip ids for the excluded outliers can be found in the “outlier_ids.csv” file in the R_Midterm_Project repo. </w:t>
+        <w:t xml:space="preserve">The trip ids for the excluded outliers can be found in the “outlier_ids.csv” file in the </w:t>
+      </w:r>
+      <w:proofErr w:type="spellStart"/>
+      <w:r>
+        <w:rPr>
+          <w:rFonts w:ascii="Times New Roman" w:hAnsi="Times New Roman" w:cs="Times New Roman"/>
+          <w:lang w:val="en-US"/>
+        </w:rPr>
+        <w:t>R_Midterm_Project</w:t>
+      </w:r>
+      <w:proofErr w:type="spellEnd"/>
+      <w:r>
+        <w:rPr>
+          <w:rFonts w:ascii="Times New Roman" w:hAnsi="Times New Roman" w:cs="Times New Roman"/>
+          <w:lang w:val="en-US"/>
+        </w:rPr>
+        <w:t xml:space="preserve"> repo. </w:t>
       </w:r>
       <w:r>
         <w:rPr>
@@ -978,7 +1010,7 @@
           <w:lang w:val="en-US"/>
         </w:rPr>
         <w:drawing>
-          <wp:inline distT="0" distB="0" distL="0" distR="0" wp14:anchorId="48983850" wp14:editId="07D6BF99">
+          <wp:inline distT="0" distB="0" distL="0" distR="0" wp14:anchorId="48983850" wp14:editId="5238BE72">
             <wp:extent cx="2560560" cy="1857375"/>
             <wp:effectExtent l="0" t="0" r="0" b="0"/>
             <wp:docPr id="349567199" name="Picture 4"/>
@@ -1036,7 +1068,7 @@
           <w:lang w:val="en-US"/>
         </w:rPr>
         <w:drawing>
-          <wp:inline distT="0" distB="0" distL="0" distR="0" wp14:anchorId="64243B93" wp14:editId="3A19B8E3">
+          <wp:inline distT="0" distB="0" distL="0" distR="0" wp14:anchorId="64243B93" wp14:editId="7D69784B">
             <wp:extent cx="2632386" cy="1857316"/>
             <wp:effectExtent l="0" t="0" r="0" b="0"/>
             <wp:docPr id="651536794" name="Picture 6"/>
@@ -1171,7 +1203,7 @@
           <w:lang w:val="en-US"/>
         </w:rPr>
         <w:drawing>
-          <wp:inline distT="0" distB="0" distL="0" distR="0" wp14:anchorId="728CCE4C" wp14:editId="547EEE2D">
+          <wp:inline distT="0" distB="0" distL="0" distR="0" wp14:anchorId="728CCE4C" wp14:editId="18D34E24">
             <wp:extent cx="2511425" cy="1820848"/>
             <wp:effectExtent l="0" t="0" r="3175" b="8255"/>
             <wp:docPr id="1272169332" name="Picture 2"/>
@@ -1229,7 +1261,7 @@
           <w:lang w:val="en-US"/>
         </w:rPr>
         <w:drawing>
-          <wp:inline distT="0" distB="0" distL="0" distR="0" wp14:anchorId="5640C2AF" wp14:editId="475415B8">
+          <wp:inline distT="0" distB="0" distL="0" distR="0" wp14:anchorId="5640C2AF" wp14:editId="6046D7D7">
             <wp:extent cx="2464725" cy="1844454"/>
             <wp:effectExtent l="0" t="0" r="0" b="3810"/>
             <wp:docPr id="2059279158" name="Picture 4"/>
@@ -1498,7 +1530,7 @@
           <w:lang w:val="en-US"/>
         </w:rPr>
         <w:drawing>
-          <wp:inline distT="0" distB="0" distL="0" distR="0" wp14:anchorId="0E34F3BC" wp14:editId="7045C682">
+          <wp:inline distT="0" distB="0" distL="0" distR="0" wp14:anchorId="0E34F3BC" wp14:editId="6135994C">
             <wp:extent cx="2528514" cy="1917141"/>
             <wp:effectExtent l="0" t="0" r="5715" b="6985"/>
             <wp:docPr id="637769286" name="Picture 8"/>
@@ -1669,6 +1701,311 @@
     </w:p>
     <w:p>
       <w:pPr>
+        <w:rPr>
+          <w:rFonts w:ascii="Times New Roman" w:hAnsi="Times New Roman" w:cs="Times New Roman"/>
+          <w:b/>
+          <w:bCs/>
+          <w:noProof/>
+          <w:lang w:val="en-US"/>
+        </w:rPr>
+      </w:pPr>
+      <w:r>
+        <w:rPr>
+          <w:rFonts w:ascii="Times New Roman" w:hAnsi="Times New Roman" w:cs="Times New Roman"/>
+          <w:b/>
+          <w:bCs/>
+          <w:noProof/>
+          <w:lang w:val="en-US"/>
+        </w:rPr>
+        <w:t>Utilization Analysis</w:t>
+      </w:r>
+    </w:p>
+    <w:p>
+      <w:pPr>
+        <w:rPr>
+          <w:rFonts w:ascii="Times New Roman" w:hAnsi="Times New Roman" w:cs="Times New Roman"/>
+          <w:noProof/>
+          <w:lang w:val="en-US"/>
+        </w:rPr>
+      </w:pPr>
+      <w:r>
+        <w:rPr>
+          <w:rFonts w:ascii="Times New Roman" w:hAnsi="Times New Roman" w:cs="Times New Roman"/>
+          <w:noProof/>
+          <w:lang w:val="en-US"/>
+        </w:rPr>
+        <w:tab/>
+        <w:t xml:space="preserve">Now that we have an understanding of </w:t>
+      </w:r>
+      <w:r>
+        <w:rPr>
+          <w:rFonts w:ascii="Times New Roman" w:hAnsi="Times New Roman" w:cs="Times New Roman"/>
+          <w:noProof/>
+          <w:lang w:val="en-US"/>
+        </w:rPr>
+        <w:t>the typical bike use during the week. It is necessary to understand the varying bike utilization during the year.</w:t>
+      </w:r>
+      <w:r>
+        <w:rPr>
+          <w:rFonts w:ascii="Times New Roman" w:hAnsi="Times New Roman" w:cs="Times New Roman"/>
+          <w:noProof/>
+          <w:lang w:val="en-US"/>
+        </w:rPr>
+        <w:t xml:space="preserve"> In order to do that, the utilization ratio was </w:t>
+      </w:r>
+      <w:r>
+        <w:rPr>
+          <w:rFonts w:ascii="Times New Roman" w:hAnsi="Times New Roman" w:cs="Times New Roman"/>
+          <w:noProof/>
+          <w:lang w:val="en-US"/>
+        </w:rPr>
+        <w:t>calculated</w:t>
+      </w:r>
+      <w:r>
+        <w:rPr>
+          <w:rFonts w:ascii="Times New Roman" w:hAnsi="Times New Roman" w:cs="Times New Roman"/>
+          <w:noProof/>
+          <w:lang w:val="en-US"/>
+        </w:rPr>
+        <w:t xml:space="preserve">. </w:t>
+      </w:r>
+      <w:r>
+        <w:rPr>
+          <w:rFonts w:ascii="Times New Roman" w:hAnsi="Times New Roman" w:cs="Times New Roman"/>
+          <w:noProof/>
+          <w:lang w:val="en-US"/>
+        </w:rPr>
+        <w:t xml:space="preserve">The utilization ratio is calculated by dividing the time that bikes were being used, by the total time available. </w:t>
+      </w:r>
+      <w:r>
+        <w:rPr>
+          <w:rFonts w:ascii="Times New Roman" w:hAnsi="Times New Roman" w:cs="Times New Roman"/>
+          <w:noProof/>
+          <w:lang w:val="en-US"/>
+        </w:rPr>
+        <w:t xml:space="preserve">To perform this calculation, I opted to </w:t>
+      </w:r>
+      <w:r>
+        <w:rPr>
+          <w:rFonts w:ascii="Times New Roman" w:hAnsi="Times New Roman" w:cs="Times New Roman"/>
+          <w:noProof/>
+          <w:lang w:val="en-US"/>
+        </w:rPr>
+        <w:t xml:space="preserve">pool the data into individual months of the year. This was followed by calculating the ratios as a whole, and not per bike. </w:t>
+      </w:r>
+      <w:r>
+        <w:rPr>
+          <w:rFonts w:ascii="Times New Roman" w:hAnsi="Times New Roman" w:cs="Times New Roman"/>
+          <w:noProof/>
+          <w:lang w:val="en-US"/>
+        </w:rPr>
+        <w:t xml:space="preserve">Since this research aims to review bike operations in the Bay Area on a systemic level, </w:t>
+      </w:r>
+      <w:r>
+        <w:rPr>
+          <w:rFonts w:ascii="Times New Roman" w:hAnsi="Times New Roman" w:cs="Times New Roman"/>
+          <w:noProof/>
+          <w:lang w:val="en-US"/>
+        </w:rPr>
+        <w:t xml:space="preserve">I figured that gathering the total utilization ratio is much more beneficial and meaningful to that purpose, that calculating indvidual </w:t>
+      </w:r>
+      <w:r>
+        <w:rPr>
+          <w:rFonts w:ascii="Times New Roman" w:hAnsi="Times New Roman" w:cs="Times New Roman"/>
+          <w:noProof/>
+          <w:lang w:val="en-US"/>
+        </w:rPr>
+        <w:t xml:space="preserve">bike ratios. </w:t>
+      </w:r>
+    </w:p>
+    <w:p>
+      <w:pPr>
+        <w:rPr>
+          <w:rFonts w:ascii="Times New Roman" w:hAnsi="Times New Roman" w:cs="Times New Roman"/>
+          <w:noProof/>
+          <w:lang w:val="en-US"/>
+        </w:rPr>
+      </w:pPr>
+    </w:p>
+    <w:p>
+      <w:pPr>
+        <w:rPr>
+          <w:rFonts w:ascii="Times New Roman" w:hAnsi="Times New Roman" w:cs="Times New Roman"/>
+          <w:noProof/>
+          <w:lang w:val="en-US"/>
+        </w:rPr>
+      </w:pPr>
+      <w:r>
+        <w:rPr>
+          <w:rFonts w:ascii="Times New Roman" w:hAnsi="Times New Roman" w:cs="Times New Roman"/>
+          <w:noProof/>
+          <w:lang w:val="en-US"/>
+        </w:rPr>
+        <w:lastRenderedPageBreak/>
+        <w:drawing>
+          <wp:inline distT="0" distB="0" distL="0" distR="0" wp14:anchorId="7D7BACD6" wp14:editId="4F5C4A11">
+            <wp:extent cx="3052806" cy="2266122"/>
+            <wp:effectExtent l="0" t="0" r="0" b="1270"/>
+            <wp:docPr id="1421228581" name="Picture 2"/>
+            <wp:cNvGraphicFramePr>
+              <a:graphicFrameLocks xmlns:a="http://schemas.openxmlformats.org/drawingml/2006/main" noChangeAspect="1"/>
+            </wp:cNvGraphicFramePr>
+            <a:graphic xmlns:a="http://schemas.openxmlformats.org/drawingml/2006/main">
+              <a:graphicData uri="http://schemas.openxmlformats.org/drawingml/2006/picture">
+                <pic:pic xmlns:pic="http://schemas.openxmlformats.org/drawingml/2006/picture">
+                  <pic:nvPicPr>
+                    <pic:cNvPr id="0" name="Picture 2"/>
+                    <pic:cNvPicPr>
+                      <a:picLocks noChangeAspect="1" noChangeArrowheads="1"/>
+                    </pic:cNvPicPr>
+                  </pic:nvPicPr>
+                  <pic:blipFill rotWithShape="1">
+                    <a:blip r:embed="rId13">
+                      <a:extLst>
+                        <a:ext uri="{28A0092B-C50C-407E-A947-70E740481C1C}">
+                          <a14:useLocalDpi xmlns:a14="http://schemas.microsoft.com/office/drawing/2010/main" val="0"/>
+                        </a:ext>
+                      </a:extLst>
+                    </a:blip>
+                    <a:srcRect b="9813"/>
+                    <a:stretch/>
+                  </pic:blipFill>
+                  <pic:spPr bwMode="auto">
+                    <a:xfrm>
+                      <a:off x="0" y="0"/>
+                      <a:ext cx="3057633" cy="2269705"/>
+                    </a:xfrm>
+                    <a:prstGeom prst="rect">
+                      <a:avLst/>
+                    </a:prstGeom>
+                    <a:noFill/>
+                    <a:ln>
+                      <a:noFill/>
+                    </a:ln>
+                    <a:extLst>
+                      <a:ext uri="{53640926-AAD7-44D8-BBD7-CCE9431645EC}">
+                        <a14:shadowObscured xmlns:a14="http://schemas.microsoft.com/office/drawing/2010/main"/>
+                      </a:ext>
+                    </a:extLst>
+                  </pic:spPr>
+                </pic:pic>
+              </a:graphicData>
+            </a:graphic>
+          </wp:inline>
+        </w:drawing>
+      </w:r>
+    </w:p>
+    <w:p>
+      <w:pPr>
+        <w:rPr>
+          <w:rFonts w:ascii="Times New Roman" w:hAnsi="Times New Roman" w:cs="Times New Roman"/>
+          <w:noProof/>
+          <w:lang w:val="en-US"/>
+        </w:rPr>
+      </w:pPr>
+      <w:r>
+        <w:rPr>
+          <w:rFonts w:ascii="Times New Roman" w:hAnsi="Times New Roman" w:cs="Times New Roman"/>
+          <w:b/>
+          <w:bCs/>
+          <w:noProof/>
+          <w:lang w:val="en-US"/>
+        </w:rPr>
+        <w:t>Figure 7</w:t>
+      </w:r>
+      <w:r>
+        <w:rPr>
+          <w:rFonts w:ascii="Times New Roman" w:hAnsi="Times New Roman" w:cs="Times New Roman"/>
+          <w:noProof/>
+          <w:lang w:val="en-US"/>
+        </w:rPr>
+        <w:t>: Illustration of the average total utilization ratio per month of the year.</w:t>
+      </w:r>
+    </w:p>
+    <w:p>
+      <w:pPr>
+        <w:rPr>
+          <w:rFonts w:ascii="Times New Roman" w:hAnsi="Times New Roman" w:cs="Times New Roman"/>
+          <w:noProof/>
+          <w:lang w:val="en-US"/>
+        </w:rPr>
+      </w:pPr>
+      <w:r>
+        <w:rPr>
+          <w:rFonts w:ascii="Times New Roman" w:hAnsi="Times New Roman" w:cs="Times New Roman"/>
+          <w:noProof/>
+          <w:lang w:val="en-US"/>
+        </w:rPr>
+        <w:tab/>
+      </w:r>
+      <w:r>
+        <w:rPr>
+          <w:rFonts w:ascii="Times New Roman" w:hAnsi="Times New Roman" w:cs="Times New Roman"/>
+          <w:noProof/>
+          <w:lang w:val="en-US"/>
+        </w:rPr>
+        <w:t xml:space="preserve">Figure 7 illustrates that there is significant variance in bike utilization throughout the year. It appears that </w:t>
+      </w:r>
+      <w:r>
+        <w:rPr>
+          <w:rFonts w:ascii="Times New Roman" w:hAnsi="Times New Roman" w:cs="Times New Roman"/>
+          <w:noProof/>
+          <w:lang w:val="en-US"/>
+        </w:rPr>
+        <w:t xml:space="preserve">bikes are more frequently used in the months of May-October, with a </w:t>
+      </w:r>
+      <w:r>
+        <w:rPr>
+          <w:rFonts w:ascii="Times New Roman" w:hAnsi="Times New Roman" w:cs="Times New Roman"/>
+          <w:noProof/>
+          <w:lang w:val="en-US"/>
+        </w:rPr>
+        <w:t xml:space="preserve">peak in July. </w:t>
+      </w:r>
+      <w:r>
+        <w:rPr>
+          <w:rFonts w:ascii="Times New Roman" w:hAnsi="Times New Roman" w:cs="Times New Roman"/>
+          <w:noProof/>
+          <w:lang w:val="en-US"/>
+        </w:rPr>
+        <w:t xml:space="preserve">Whereas the ratio plummets in the months of December-February. These findings make sense considering that people are </w:t>
+      </w:r>
+      <w:r>
+        <w:rPr>
+          <w:rFonts w:ascii="Times New Roman" w:hAnsi="Times New Roman" w:cs="Times New Roman"/>
+          <w:noProof/>
+          <w:lang w:val="en-US"/>
+        </w:rPr>
+        <w:t xml:space="preserve">more likely to resort to other forms of public transportation during the winter months considering the weather </w:t>
+      </w:r>
+      <w:r>
+        <w:rPr>
+          <w:rFonts w:ascii="Times New Roman" w:hAnsi="Times New Roman" w:cs="Times New Roman"/>
+          <w:noProof/>
+          <w:lang w:val="en-US"/>
+        </w:rPr>
+        <w:t xml:space="preserve">difference. It is also noticeable that bike use in December specifically is much lower than the rest, which can be attributed to Christmas time, when </w:t>
+      </w:r>
+      <w:r>
+        <w:rPr>
+          <w:rFonts w:ascii="Times New Roman" w:hAnsi="Times New Roman" w:cs="Times New Roman"/>
+          <w:noProof/>
+          <w:lang w:val="en-US"/>
+        </w:rPr>
+        <w:t xml:space="preserve">people spend more time at home. </w:t>
+      </w:r>
+    </w:p>
+    <w:p>
+      <w:pPr>
+        <w:rPr>
+          <w:rFonts w:ascii="Times New Roman" w:hAnsi="Times New Roman" w:cs="Times New Roman"/>
+          <w:noProof/>
+          <w:lang w:val="en-US"/>
+        </w:rPr>
+      </w:pPr>
+    </w:p>
+    <w:p>
+      <w:pPr>
         <w:ind w:firstLine="720"/>
         <w:jc w:val="center"/>
         <w:rPr>
@@ -1740,7 +2077,7 @@
           <w:rFonts w:ascii="Times New Roman" w:hAnsi="Times New Roman" w:cs="Times New Roman"/>
         </w:rPr>
       </w:pPr>
-      <w:hyperlink r:id="rId13" w:history="1">
+      <w:hyperlink r:id="rId14" w:history="1">
         <w:r>
           <w:rPr>
             <w:rStyle w:val="Hyperlink"/>

</xml_diff>

<commit_message>
Report complete. Finished the weather analysis section and added an appendix.
</commit_message>
<xml_diff>
--- a/Mokhtar_Ahmed_Midterm.docx
+++ b/Mokhtar_Ahmed_Midterm.docx
@@ -126,7 +126,23 @@
           <w:rFonts w:ascii="Times New Roman" w:hAnsi="Times New Roman" w:cs="Times New Roman"/>
           <w:lang w:val="en-US"/>
         </w:rPr>
-        <w:t xml:space="preserve"> used in the making of this report spans from January 1, 2014, to December 31, 2014. </w:t>
+        <w:t xml:space="preserve"> used in the making of this report </w:t>
+      </w:r>
+      <w:proofErr w:type="gramStart"/>
+      <w:r>
+        <w:rPr>
+          <w:rFonts w:ascii="Times New Roman" w:hAnsi="Times New Roman" w:cs="Times New Roman"/>
+          <w:lang w:val="en-US"/>
+        </w:rPr>
+        <w:t>spans</w:t>
+      </w:r>
+      <w:proofErr w:type="gramEnd"/>
+      <w:r>
+        <w:rPr>
+          <w:rFonts w:ascii="Times New Roman" w:hAnsi="Times New Roman" w:cs="Times New Roman"/>
+          <w:lang w:val="en-US"/>
+        </w:rPr>
+        <w:t xml:space="preserve"> from January 1, 2014, to December 31, 2014. </w:t>
       </w:r>
       <w:r>
         <w:rPr>
@@ -147,7 +163,23 @@
           <w:rFonts w:ascii="Times New Roman" w:hAnsi="Times New Roman" w:cs="Times New Roman"/>
           <w:lang w:val="en-US"/>
         </w:rPr>
-        <w:t>flow of bikes, including when and where they were picked up an returned</w:t>
+        <w:t xml:space="preserve">flow of bikes, including when and where they were picked up </w:t>
+      </w:r>
+      <w:proofErr w:type="gramStart"/>
+      <w:r>
+        <w:rPr>
+          <w:rFonts w:ascii="Times New Roman" w:hAnsi="Times New Roman" w:cs="Times New Roman"/>
+          <w:lang w:val="en-US"/>
+        </w:rPr>
+        <w:t>an</w:t>
+      </w:r>
+      <w:proofErr w:type="gramEnd"/>
+      <w:r>
+        <w:rPr>
+          <w:rFonts w:ascii="Times New Roman" w:hAnsi="Times New Roman" w:cs="Times New Roman"/>
+          <w:lang w:val="en-US"/>
+        </w:rPr>
+        <w:t xml:space="preserve"> returned</w:t>
       </w:r>
       <w:r>
         <w:rPr>
@@ -296,7 +328,23 @@
           <w:rFonts w:ascii="Times New Roman" w:hAnsi="Times New Roman" w:cs="Times New Roman"/>
           <w:lang w:val="en-US"/>
         </w:rPr>
-        <w:t xml:space="preserve">To start, we will begin with previewing the trips dataset. Figure 1 provides a breakdown of the </w:t>
+        <w:t xml:space="preserve">To start, we will begin </w:t>
+      </w:r>
+      <w:proofErr w:type="gramStart"/>
+      <w:r>
+        <w:rPr>
+          <w:rFonts w:ascii="Times New Roman" w:hAnsi="Times New Roman" w:cs="Times New Roman"/>
+          <w:lang w:val="en-US"/>
+        </w:rPr>
+        <w:t>with</w:t>
+      </w:r>
+      <w:proofErr w:type="gramEnd"/>
+      <w:r>
+        <w:rPr>
+          <w:rFonts w:ascii="Times New Roman" w:hAnsi="Times New Roman" w:cs="Times New Roman"/>
+          <w:lang w:val="en-US"/>
+        </w:rPr>
+        <w:t xml:space="preserve"> previewing the trips dataset. Figure 1 provides a breakdown of the </w:t>
       </w:r>
       <w:r>
         <w:rPr>
@@ -352,7 +400,23 @@
           <w:rFonts w:ascii="Times New Roman" w:hAnsi="Times New Roman" w:cs="Times New Roman"/>
           <w:lang w:val="en-US"/>
         </w:rPr>
-        <w:t xml:space="preserve">at bike rentals are a commodity that is essential to the lives of hundreds of thousands of people in Bay Area. Additionally, it also reveals that the majority of the customer base are returning, which will be essential to interpreting </w:t>
+        <w:t xml:space="preserve">at bike rentals are a commodity that is essential to the lives of hundreds of thousands of people in Bay Area. Additionally, it also reveals that </w:t>
+      </w:r>
+      <w:proofErr w:type="gramStart"/>
+      <w:r>
+        <w:rPr>
+          <w:rFonts w:ascii="Times New Roman" w:hAnsi="Times New Roman" w:cs="Times New Roman"/>
+          <w:lang w:val="en-US"/>
+        </w:rPr>
+        <w:t>the majority of</w:t>
+      </w:r>
+      <w:proofErr w:type="gramEnd"/>
+      <w:r>
+        <w:rPr>
+          <w:rFonts w:ascii="Times New Roman" w:hAnsi="Times New Roman" w:cs="Times New Roman"/>
+          <w:lang w:val="en-US"/>
+        </w:rPr>
+        <w:t xml:space="preserve"> the customer base are returning, which will be essential to interpreting </w:t>
       </w:r>
       <w:r>
         <w:rPr>
@@ -469,6 +533,7 @@
         </w:rPr>
         <w:t xml:space="preserve">team of data analysts to guide the process of data cleaning. </w:t>
       </w:r>
+      <w:proofErr w:type="gramStart"/>
       <w:r>
         <w:rPr>
           <w:rFonts w:ascii="Times New Roman" w:hAnsi="Times New Roman" w:cs="Times New Roman"/>
@@ -481,7 +546,15 @@
           <w:rFonts w:ascii="Times New Roman" w:hAnsi="Times New Roman" w:cs="Times New Roman"/>
           <w:lang w:val="en-US"/>
         </w:rPr>
-        <w:t xml:space="preserve">all three datasets were fairly clean. Figure 2 illustrates relevant data distributions for weather factors in the “weather” dataset. </w:t>
+        <w:t>all</w:t>
+      </w:r>
+      <w:proofErr w:type="gramEnd"/>
+      <w:r>
+        <w:rPr>
+          <w:rFonts w:ascii="Times New Roman" w:hAnsi="Times New Roman" w:cs="Times New Roman"/>
+          <w:lang w:val="en-US"/>
+        </w:rPr>
+        <w:t xml:space="preserve"> three datasets were fairly clean. Figure 2 illustrates relevant data distributions for weather factors in the “weather” dataset. </w:t>
       </w:r>
       <w:r>
         <w:rPr>
@@ -495,14 +568,46 @@
           <w:rFonts w:ascii="Times New Roman" w:hAnsi="Times New Roman" w:cs="Times New Roman"/>
           <w:lang w:val="en-US"/>
         </w:rPr>
-        <w:t>a distribution that is quiet ex</w:t>
-      </w:r>
-      <w:r>
-        <w:rPr>
-          <w:rFonts w:ascii="Times New Roman" w:hAnsi="Times New Roman" w:cs="Times New Roman"/>
-          <w:lang w:val="en-US"/>
-        </w:rPr>
-        <w:t xml:space="preserve">pected. For example, the mean temperature histogram shows a fairly normal distribution, which is to be expected given the fluctuation of </w:t>
+        <w:t xml:space="preserve">a distribution that is </w:t>
+      </w:r>
+      <w:proofErr w:type="gramStart"/>
+      <w:r>
+        <w:rPr>
+          <w:rFonts w:ascii="Times New Roman" w:hAnsi="Times New Roman" w:cs="Times New Roman"/>
+          <w:lang w:val="en-US"/>
+        </w:rPr>
+        <w:t>quiet</w:t>
+      </w:r>
+      <w:proofErr w:type="gramEnd"/>
+      <w:r>
+        <w:rPr>
+          <w:rFonts w:ascii="Times New Roman" w:hAnsi="Times New Roman" w:cs="Times New Roman"/>
+          <w:lang w:val="en-US"/>
+        </w:rPr>
+        <w:t xml:space="preserve"> ex</w:t>
+      </w:r>
+      <w:r>
+        <w:rPr>
+          <w:rFonts w:ascii="Times New Roman" w:hAnsi="Times New Roman" w:cs="Times New Roman"/>
+          <w:lang w:val="en-US"/>
+        </w:rPr>
+        <w:t xml:space="preserve">pected. For example, the mean temperature histogram shows a </w:t>
+      </w:r>
+      <w:proofErr w:type="gramStart"/>
+      <w:r>
+        <w:rPr>
+          <w:rFonts w:ascii="Times New Roman" w:hAnsi="Times New Roman" w:cs="Times New Roman"/>
+          <w:lang w:val="en-US"/>
+        </w:rPr>
+        <w:t>fairly normal</w:t>
+      </w:r>
+      <w:proofErr w:type="gramEnd"/>
+      <w:r>
+        <w:rPr>
+          <w:rFonts w:ascii="Times New Roman" w:hAnsi="Times New Roman" w:cs="Times New Roman"/>
+          <w:lang w:val="en-US"/>
+        </w:rPr>
+        <w:t xml:space="preserve"> distribution, which is to be expected given the fluctuation of </w:t>
       </w:r>
       <w:r>
         <w:rPr>
@@ -544,7 +649,23 @@
           <w:lang w:val="en-US"/>
         </w:rPr>
         <w:tab/>
-        <w:t xml:space="preserve">Although the data was fairly well structured and organized, there was some cleaning that was performed. </w:t>
+        <w:t xml:space="preserve">Although the data was </w:t>
+      </w:r>
+      <w:proofErr w:type="gramStart"/>
+      <w:r>
+        <w:rPr>
+          <w:rFonts w:ascii="Times New Roman" w:hAnsi="Times New Roman" w:cs="Times New Roman"/>
+          <w:lang w:val="en-US"/>
+        </w:rPr>
+        <w:t>fairly well</w:t>
+      </w:r>
+      <w:proofErr w:type="gramEnd"/>
+      <w:r>
+        <w:rPr>
+          <w:rFonts w:ascii="Times New Roman" w:hAnsi="Times New Roman" w:cs="Times New Roman"/>
+          <w:lang w:val="en-US"/>
+        </w:rPr>
+        <w:t xml:space="preserve"> structured and organized, there was some cleaning that was performed. </w:t>
       </w:r>
       <w:r>
         <w:rPr>
@@ -558,7 +679,23 @@
           <w:rFonts w:ascii="Times New Roman" w:hAnsi="Times New Roman" w:cs="Times New Roman"/>
           <w:lang w:val="en-US"/>
         </w:rPr>
-        <w:t>item of cleaning that was performed was removing trip data for trips that were less than 3 minutes, and were both started and returned at the same station. Th</w:t>
+        <w:t xml:space="preserve">item of cleaning that was performed was removing trip data for trips that were less than 3 </w:t>
+      </w:r>
+      <w:proofErr w:type="gramStart"/>
+      <w:r>
+        <w:rPr>
+          <w:rFonts w:ascii="Times New Roman" w:hAnsi="Times New Roman" w:cs="Times New Roman"/>
+          <w:lang w:val="en-US"/>
+        </w:rPr>
+        <w:t>minutes, and</w:t>
+      </w:r>
+      <w:proofErr w:type="gramEnd"/>
+      <w:r>
+        <w:rPr>
+          <w:rFonts w:ascii="Times New Roman" w:hAnsi="Times New Roman" w:cs="Times New Roman"/>
+          <w:lang w:val="en-US"/>
+        </w:rPr>
+        <w:t xml:space="preserve"> were both started and returned at the same station. Th</w:t>
       </w:r>
       <w:r>
         <w:rPr>
@@ -579,7 +716,23 @@
           <w:rFonts w:ascii="Times New Roman" w:hAnsi="Times New Roman" w:cs="Times New Roman"/>
           <w:lang w:val="en-US"/>
         </w:rPr>
-        <w:t xml:space="preserve">The trip ids for all cancelled trips can be found the file “cancelled_trips_ids.csv” </w:t>
+        <w:t xml:space="preserve">The trip ids for all cancelled trips can be </w:t>
+      </w:r>
+      <w:proofErr w:type="gramStart"/>
+      <w:r>
+        <w:rPr>
+          <w:rFonts w:ascii="Times New Roman" w:hAnsi="Times New Roman" w:cs="Times New Roman"/>
+          <w:lang w:val="en-US"/>
+        </w:rPr>
+        <w:t>found</w:t>
+      </w:r>
+      <w:proofErr w:type="gramEnd"/>
+      <w:r>
+        <w:rPr>
+          <w:rFonts w:ascii="Times New Roman" w:hAnsi="Times New Roman" w:cs="Times New Roman"/>
+          <w:lang w:val="en-US"/>
+        </w:rPr>
+        <w:t xml:space="preserve"> the file “cancelled_trips_ids.csv” </w:t>
       </w:r>
       <w:r>
         <w:rPr>
@@ -609,14 +762,46 @@
           <w:rFonts w:ascii="Times New Roman" w:hAnsi="Times New Roman" w:cs="Times New Roman"/>
           <w:lang w:val="en-US"/>
         </w:rPr>
-        <w:t>Next, in order to perform effective analys</w:t>
-      </w:r>
-      <w:r>
-        <w:rPr>
-          <w:rFonts w:ascii="Times New Roman" w:hAnsi="Times New Roman" w:cs="Times New Roman"/>
-          <w:lang w:val="en-US"/>
-        </w:rPr>
-        <w:t xml:space="preserve">es on the duration times, which a key indicator that will be used later in the correlation tests, I opted to remove outliers from the </w:t>
+        <w:t xml:space="preserve">Next, </w:t>
+      </w:r>
+      <w:proofErr w:type="gramStart"/>
+      <w:r>
+        <w:rPr>
+          <w:rFonts w:ascii="Times New Roman" w:hAnsi="Times New Roman" w:cs="Times New Roman"/>
+          <w:lang w:val="en-US"/>
+        </w:rPr>
+        <w:t>in order to</w:t>
+      </w:r>
+      <w:proofErr w:type="gramEnd"/>
+      <w:r>
+        <w:rPr>
+          <w:rFonts w:ascii="Times New Roman" w:hAnsi="Times New Roman" w:cs="Times New Roman"/>
+          <w:lang w:val="en-US"/>
+        </w:rPr>
+        <w:t xml:space="preserve"> perform effective analys</w:t>
+      </w:r>
+      <w:r>
+        <w:rPr>
+          <w:rFonts w:ascii="Times New Roman" w:hAnsi="Times New Roman" w:cs="Times New Roman"/>
+          <w:lang w:val="en-US"/>
+        </w:rPr>
+        <w:t xml:space="preserve">es on the duration times, which </w:t>
+      </w:r>
+      <w:proofErr w:type="gramStart"/>
+      <w:r>
+        <w:rPr>
+          <w:rFonts w:ascii="Times New Roman" w:hAnsi="Times New Roman" w:cs="Times New Roman"/>
+          <w:lang w:val="en-US"/>
+        </w:rPr>
+        <w:t>a key</w:t>
+      </w:r>
+      <w:proofErr w:type="gramEnd"/>
+      <w:r>
+        <w:rPr>
+          <w:rFonts w:ascii="Times New Roman" w:hAnsi="Times New Roman" w:cs="Times New Roman"/>
+          <w:lang w:val="en-US"/>
+        </w:rPr>
+        <w:t xml:space="preserve"> indicator that will be used later in the correlation tests, I opted to remove outliers from the </w:t>
       </w:r>
       <w:r>
         <w:rPr>
@@ -695,7 +880,23 @@
           <w:rFonts w:ascii="Times New Roman" w:hAnsi="Times New Roman" w:cs="Times New Roman"/>
           <w:lang w:val="en-US"/>
         </w:rPr>
-        <w:t xml:space="preserve">e assumption I am making is that 0.005 represents the mean of all trace amounts of precipitation that are below 0.01, and were not recorded. </w:t>
+        <w:t xml:space="preserve">e assumption I am making is that 0.005 represents the mean of all trace amounts of precipitation that are below </w:t>
+      </w:r>
+      <w:proofErr w:type="gramStart"/>
+      <w:r>
+        <w:rPr>
+          <w:rFonts w:ascii="Times New Roman" w:hAnsi="Times New Roman" w:cs="Times New Roman"/>
+          <w:lang w:val="en-US"/>
+        </w:rPr>
+        <w:t>0.01, and</w:t>
+      </w:r>
+      <w:proofErr w:type="gramEnd"/>
+      <w:r>
+        <w:rPr>
+          <w:rFonts w:ascii="Times New Roman" w:hAnsi="Times New Roman" w:cs="Times New Roman"/>
+          <w:lang w:val="en-US"/>
+        </w:rPr>
+        <w:t xml:space="preserve"> were not recorded. </w:t>
       </w:r>
     </w:p>
     <w:p>
@@ -738,7 +939,23 @@
           <w:rFonts w:ascii="Times New Roman" w:hAnsi="Times New Roman" w:cs="Times New Roman"/>
           <w:lang w:val="en-US"/>
         </w:rPr>
-        <w:t>a breakdown of the number of trips per hour on weekdays. The idea behind this is that this would provide insight into when bikes are highest in demand, and allow us to potentially understand the population demographic that uses the bike rental services most frequently.</w:t>
+        <w:t xml:space="preserve">a breakdown of the number of trips per hour on weekdays. The idea behind this is that this would provide insight into when bikes are highest in </w:t>
+      </w:r>
+      <w:proofErr w:type="gramStart"/>
+      <w:r>
+        <w:rPr>
+          <w:rFonts w:ascii="Times New Roman" w:hAnsi="Times New Roman" w:cs="Times New Roman"/>
+          <w:lang w:val="en-US"/>
+        </w:rPr>
+        <w:t>demand, and</w:t>
+      </w:r>
+      <w:proofErr w:type="gramEnd"/>
+      <w:r>
+        <w:rPr>
+          <w:rFonts w:ascii="Times New Roman" w:hAnsi="Times New Roman" w:cs="Times New Roman"/>
+          <w:lang w:val="en-US"/>
+        </w:rPr>
+        <w:t xml:space="preserve"> allow us to potentially understand the population demographic that uses the bike rental services most frequently.</w:t>
       </w:r>
     </w:p>
     <w:p>
@@ -901,7 +1118,23 @@
           <w:rFonts w:ascii="Times New Roman" w:hAnsi="Times New Roman" w:cs="Times New Roman"/>
           <w:lang w:val="en-US"/>
         </w:rPr>
-        <w:t xml:space="preserve">finish their workday. These findings are consistent with the fact that the majority of bike users in the Bay Area are </w:t>
+        <w:t xml:space="preserve">finish their workday. These findings are consistent with the fact that </w:t>
+      </w:r>
+      <w:proofErr w:type="gramStart"/>
+      <w:r>
+        <w:rPr>
+          <w:rFonts w:ascii="Times New Roman" w:hAnsi="Times New Roman" w:cs="Times New Roman"/>
+          <w:lang w:val="en-US"/>
+        </w:rPr>
+        <w:t>the majority of</w:t>
+      </w:r>
+      <w:proofErr w:type="gramEnd"/>
+      <w:r>
+        <w:rPr>
+          <w:rFonts w:ascii="Times New Roman" w:hAnsi="Times New Roman" w:cs="Times New Roman"/>
+          <w:lang w:val="en-US"/>
+        </w:rPr>
+        <w:t xml:space="preserve"> bike users in the Bay Area are </w:t>
       </w:r>
       <w:r>
         <w:rPr>
@@ -1010,7 +1243,7 @@
           <w:lang w:val="en-US"/>
         </w:rPr>
         <w:drawing>
-          <wp:inline distT="0" distB="0" distL="0" distR="0" wp14:anchorId="48983850" wp14:editId="5238BE72">
+          <wp:inline distT="0" distB="0" distL="0" distR="0" wp14:anchorId="48983850" wp14:editId="2E10EAB4">
             <wp:extent cx="2560560" cy="1857375"/>
             <wp:effectExtent l="0" t="0" r="0" b="0"/>
             <wp:docPr id="349567199" name="Picture 4"/>
@@ -1068,7 +1301,7 @@
           <w:lang w:val="en-US"/>
         </w:rPr>
         <w:drawing>
-          <wp:inline distT="0" distB="0" distL="0" distR="0" wp14:anchorId="64243B93" wp14:editId="7D69784B">
+          <wp:inline distT="0" distB="0" distL="0" distR="0" wp14:anchorId="64243B93" wp14:editId="5EB05745">
             <wp:extent cx="2632386" cy="1857316"/>
             <wp:effectExtent l="0" t="0" r="0" b="0"/>
             <wp:docPr id="651536794" name="Picture 6"/>
@@ -1157,7 +1390,23 @@
           <w:lang w:val="en-US"/>
         </w:rPr>
         <w:tab/>
-        <w:t xml:space="preserve">Now that we have an understanding of the two rush hour peaks and some of the potential causalities behind why they occur, we can start analyzing the </w:t>
+        <w:t xml:space="preserve">Now that we </w:t>
+      </w:r>
+      <w:proofErr w:type="gramStart"/>
+      <w:r>
+        <w:rPr>
+          <w:rFonts w:ascii="Times New Roman" w:hAnsi="Times New Roman" w:cs="Times New Roman"/>
+          <w:lang w:val="en-US"/>
+        </w:rPr>
+        <w:t>have an understanding of</w:t>
+      </w:r>
+      <w:proofErr w:type="gramEnd"/>
+      <w:r>
+        <w:rPr>
+          <w:rFonts w:ascii="Times New Roman" w:hAnsi="Times New Roman" w:cs="Times New Roman"/>
+          <w:lang w:val="en-US"/>
+        </w:rPr>
+        <w:t xml:space="preserve"> the two rush hour peaks and some of the potential causalities behind why they occur, we can start analyzing the </w:t>
       </w:r>
       <w:r>
         <w:rPr>
@@ -1178,7 +1427,23 @@
           <w:rFonts w:ascii="Times New Roman" w:hAnsi="Times New Roman" w:cs="Times New Roman"/>
           <w:lang w:val="en-US"/>
         </w:rPr>
-        <w:t xml:space="preserve">during the rush hours are the same in both cases. However, in order to develop a better understanding of the </w:t>
+        <w:t xml:space="preserve">during the rush hours are the same in both cases. However, </w:t>
+      </w:r>
+      <w:proofErr w:type="gramStart"/>
+      <w:r>
+        <w:rPr>
+          <w:rFonts w:ascii="Times New Roman" w:hAnsi="Times New Roman" w:cs="Times New Roman"/>
+          <w:lang w:val="en-US"/>
+        </w:rPr>
+        <w:t>in order to</w:t>
+      </w:r>
+      <w:proofErr w:type="gramEnd"/>
+      <w:r>
+        <w:rPr>
+          <w:rFonts w:ascii="Times New Roman" w:hAnsi="Times New Roman" w:cs="Times New Roman"/>
+          <w:lang w:val="en-US"/>
+        </w:rPr>
+        <w:t xml:space="preserve"> develop a better understanding of the </w:t>
       </w:r>
       <w:r>
         <w:rPr>
@@ -1203,7 +1468,7 @@
           <w:lang w:val="en-US"/>
         </w:rPr>
         <w:drawing>
-          <wp:inline distT="0" distB="0" distL="0" distR="0" wp14:anchorId="728CCE4C" wp14:editId="18D34E24">
+          <wp:inline distT="0" distB="0" distL="0" distR="0" wp14:anchorId="728CCE4C" wp14:editId="339E65B3">
             <wp:extent cx="2511425" cy="1820848"/>
             <wp:effectExtent l="0" t="0" r="3175" b="8255"/>
             <wp:docPr id="1272169332" name="Picture 2"/>
@@ -1261,7 +1526,7 @@
           <w:lang w:val="en-US"/>
         </w:rPr>
         <w:drawing>
-          <wp:inline distT="0" distB="0" distL="0" distR="0" wp14:anchorId="5640C2AF" wp14:editId="6046D7D7">
+          <wp:inline distT="0" distB="0" distL="0" distR="0" wp14:anchorId="5640C2AF" wp14:editId="4BD48926">
             <wp:extent cx="2464725" cy="1844454"/>
             <wp:effectExtent l="0" t="0" r="0" b="3810"/>
             <wp:docPr id="2059279158" name="Picture 4"/>
@@ -1530,7 +1795,7 @@
           <w:lang w:val="en-US"/>
         </w:rPr>
         <w:drawing>
-          <wp:inline distT="0" distB="0" distL="0" distR="0" wp14:anchorId="0E34F3BC" wp14:editId="6135994C">
+          <wp:inline distT="0" distB="0" distL="0" distR="0" wp14:anchorId="0E34F3BC" wp14:editId="54C605AC">
             <wp:extent cx="2528514" cy="1917141"/>
             <wp:effectExtent l="0" t="0" r="5715" b="6985"/>
             <wp:docPr id="637769286" name="Picture 8"/>
@@ -1999,10 +2264,413 @@
       <w:pPr>
         <w:rPr>
           <w:rFonts w:ascii="Times New Roman" w:hAnsi="Times New Roman" w:cs="Times New Roman"/>
-          <w:noProof/>
-          <w:lang w:val="en-US"/>
-        </w:rPr>
-      </w:pPr>
+          <w:b/>
+          <w:bCs/>
+          <w:noProof/>
+          <w:lang w:val="en-US"/>
+        </w:rPr>
+      </w:pPr>
+      <w:r>
+        <w:rPr>
+          <w:rFonts w:ascii="Times New Roman" w:hAnsi="Times New Roman" w:cs="Times New Roman"/>
+          <w:b/>
+          <w:bCs/>
+          <w:noProof/>
+          <w:lang w:val="en-US"/>
+        </w:rPr>
+        <w:t>Weather Analysis</w:t>
+      </w:r>
+    </w:p>
+    <w:p>
+      <w:pPr>
+        <w:rPr>
+          <w:rFonts w:ascii="Times New Roman" w:hAnsi="Times New Roman" w:cs="Times New Roman"/>
+          <w:noProof/>
+          <w:lang w:val="en-US"/>
+        </w:rPr>
+      </w:pPr>
+      <w:r>
+        <w:rPr>
+          <w:rFonts w:ascii="Times New Roman" w:hAnsi="Times New Roman" w:cs="Times New Roman"/>
+          <w:noProof/>
+          <w:lang w:val="en-US"/>
+        </w:rPr>
+        <w:tab/>
+        <w:t xml:space="preserve">Now that we have established that weather could be a potential influencer to lower utilization ratios in the winter months, it is necessary to investigate that hypothesis. The weather database contained pertinent </w:t>
+      </w:r>
+      <w:r>
+        <w:rPr>
+          <w:rFonts w:ascii="Times New Roman" w:hAnsi="Times New Roman" w:cs="Times New Roman"/>
+          <w:noProof/>
+          <w:lang w:val="en-US"/>
+        </w:rPr>
+        <w:t>daily weather data corresponding to each city in the dataset. The first step that was performed was joining all of the data sets into one</w:t>
+      </w:r>
+      <w:r>
+        <w:rPr>
+          <w:rFonts w:ascii="Times New Roman" w:hAnsi="Times New Roman" w:cs="Times New Roman"/>
+          <w:noProof/>
+          <w:lang w:val="en-US"/>
+        </w:rPr>
+        <w:t xml:space="preserve">, in order to streamline the work process for the data science team. This can be found in the </w:t>
+      </w:r>
+      <w:r>
+        <w:rPr>
+          <w:rFonts w:ascii="Times New Roman" w:hAnsi="Times New Roman" w:cs="Times New Roman"/>
+          <w:noProof/>
+          <w:lang w:val="en-US"/>
+        </w:rPr>
+        <w:t xml:space="preserve">R script. </w:t>
+      </w:r>
+      <w:r>
+        <w:rPr>
+          <w:rFonts w:ascii="Times New Roman" w:hAnsi="Times New Roman" w:cs="Times New Roman"/>
+          <w:noProof/>
+          <w:lang w:val="en-US"/>
+        </w:rPr>
+        <w:t xml:space="preserve">After joining all of the datasets together, with the relevant city and weather information corresponding to each ride, the correlation analysis was performed. Rather than comparing correlations between weather factors together, I thought it would be much more insightful to see how </w:t>
+      </w:r>
+      <w:r>
+        <w:rPr>
+          <w:rFonts w:ascii="Times New Roman" w:hAnsi="Times New Roman" w:cs="Times New Roman"/>
+          <w:noProof/>
+          <w:lang w:val="en-US"/>
+        </w:rPr>
+        <w:t xml:space="preserve">weather factors influence indicators of bike use. The two indicators selected were duration and number of trips per day. Since the number of trips per day metric was not included in the dataset, it was calculated with R, and attached next to each </w:t>
+      </w:r>
+      <w:r>
+        <w:rPr>
+          <w:rFonts w:ascii="Times New Roman" w:hAnsi="Times New Roman" w:cs="Times New Roman"/>
+          <w:noProof/>
+          <w:lang w:val="en-US"/>
+        </w:rPr>
+        <w:t xml:space="preserve">trip. </w:t>
+      </w:r>
+    </w:p>
+    <w:p>
+      <w:pPr>
+        <w:rPr>
+          <w:rFonts w:ascii="Times New Roman" w:hAnsi="Times New Roman" w:cs="Times New Roman"/>
+          <w:noProof/>
+          <w:lang w:val="en-US"/>
+        </w:rPr>
+      </w:pPr>
+      <w:r>
+        <w:rPr>
+          <w:rFonts w:ascii="Times New Roman" w:hAnsi="Times New Roman" w:cs="Times New Roman"/>
+          <w:noProof/>
+          <w:lang w:val="en-US"/>
+        </w:rPr>
+        <w:lastRenderedPageBreak/>
+        <w:drawing>
+          <wp:inline distT="0" distB="0" distL="0" distR="0" wp14:anchorId="2CFAE8C1" wp14:editId="419D2875">
+            <wp:extent cx="5112689" cy="3957882"/>
+            <wp:effectExtent l="0" t="0" r="0" b="5080"/>
+            <wp:docPr id="2033322279" name="Picture 2"/>
+            <wp:cNvGraphicFramePr>
+              <a:graphicFrameLocks xmlns:a="http://schemas.openxmlformats.org/drawingml/2006/main" noChangeAspect="1"/>
+            </wp:cNvGraphicFramePr>
+            <a:graphic xmlns:a="http://schemas.openxmlformats.org/drawingml/2006/main">
+              <a:graphicData uri="http://schemas.openxmlformats.org/drawingml/2006/picture">
+                <pic:pic xmlns:pic="http://schemas.openxmlformats.org/drawingml/2006/picture">
+                  <pic:nvPicPr>
+                    <pic:cNvPr id="0" name="Picture 2"/>
+                    <pic:cNvPicPr>
+                      <a:picLocks noChangeAspect="1" noChangeArrowheads="1"/>
+                    </pic:cNvPicPr>
+                  </pic:nvPicPr>
+                  <pic:blipFill rotWithShape="1">
+                    <a:blip r:embed="rId14">
+                      <a:extLst>
+                        <a:ext uri="{28A0092B-C50C-407E-A947-70E740481C1C}">
+                          <a14:useLocalDpi xmlns:a14="http://schemas.microsoft.com/office/drawing/2010/main" val="0"/>
+                        </a:ext>
+                      </a:extLst>
+                    </a:blip>
+                    <a:srcRect t="9831" b="30409"/>
+                    <a:stretch/>
+                  </pic:blipFill>
+                  <pic:spPr bwMode="auto">
+                    <a:xfrm>
+                      <a:off x="0" y="0"/>
+                      <a:ext cx="5265725" cy="4076352"/>
+                    </a:xfrm>
+                    <a:prstGeom prst="rect">
+                      <a:avLst/>
+                    </a:prstGeom>
+                    <a:noFill/>
+                    <a:ln>
+                      <a:noFill/>
+                    </a:ln>
+                    <a:extLst>
+                      <a:ext uri="{53640926-AAD7-44D8-BBD7-CCE9431645EC}">
+                        <a14:shadowObscured xmlns:a14="http://schemas.microsoft.com/office/drawing/2010/main"/>
+                      </a:ext>
+                    </a:extLst>
+                  </pic:spPr>
+                </pic:pic>
+              </a:graphicData>
+            </a:graphic>
+          </wp:inline>
+        </w:drawing>
+      </w:r>
+    </w:p>
+    <w:p>
+      <w:pPr>
+        <w:rPr>
+          <w:rFonts w:ascii="Times New Roman" w:hAnsi="Times New Roman" w:cs="Times New Roman"/>
+          <w:noProof/>
+          <w:lang w:val="en-US"/>
+        </w:rPr>
+      </w:pPr>
+      <w:r>
+        <w:rPr>
+          <w:rFonts w:ascii="Times New Roman" w:hAnsi="Times New Roman" w:cs="Times New Roman"/>
+          <w:b/>
+          <w:bCs/>
+          <w:noProof/>
+          <w:lang w:val="en-US"/>
+        </w:rPr>
+        <w:t>Figure 8</w:t>
+      </w:r>
+      <w:r>
+        <w:rPr>
+          <w:rFonts w:ascii="Times New Roman" w:hAnsi="Times New Roman" w:cs="Times New Roman"/>
+          <w:b/>
+          <w:bCs/>
+          <w:noProof/>
+          <w:lang w:val="en-US"/>
+        </w:rPr>
+        <w:t>:</w:t>
+      </w:r>
+      <w:r>
+        <w:rPr>
+          <w:rFonts w:ascii="Times New Roman" w:hAnsi="Times New Roman" w:cs="Times New Roman"/>
+          <w:noProof/>
+          <w:lang w:val="en-US"/>
+        </w:rPr>
+        <w:t xml:space="preserve"> Correlation plot of the various weather factors, and their influence on duration and number of trips per day. </w:t>
+      </w:r>
+    </w:p>
+    <w:p>
+      <w:pPr>
+        <w:rPr>
+          <w:rFonts w:ascii="Times New Roman" w:hAnsi="Times New Roman" w:cs="Times New Roman"/>
+          <w:noProof/>
+          <w:lang w:val="en-US"/>
+        </w:rPr>
+      </w:pPr>
+      <w:r>
+        <w:rPr>
+          <w:rFonts w:ascii="Times New Roman" w:hAnsi="Times New Roman" w:cs="Times New Roman"/>
+          <w:noProof/>
+          <w:lang w:val="en-US"/>
+        </w:rPr>
+        <w:tab/>
+        <w:t xml:space="preserve">As shown in Figure 8, there does not appear to be any stong correlations between the various weather factors </w:t>
+      </w:r>
+      <w:r>
+        <w:rPr>
+          <w:rFonts w:ascii="Times New Roman" w:hAnsi="Times New Roman" w:cs="Times New Roman"/>
+          <w:noProof/>
+          <w:lang w:val="en-US"/>
+        </w:rPr>
+        <w:t xml:space="preserve">in the dataset and the bike use indicators. The strongest correlation present appears to be </w:t>
+      </w:r>
+      <w:r>
+        <w:rPr>
+          <w:rFonts w:ascii="Times New Roman" w:hAnsi="Times New Roman" w:cs="Times New Roman"/>
+          <w:noProof/>
+          <w:lang w:val="en-US"/>
+        </w:rPr>
+        <w:t xml:space="preserve">mean temperature and the number of trips, however this remains a weak correlation. It can be further observed that duration does not seem to have any correlation at all with weather factors. This can be attributed to the fact that the distance </w:t>
+      </w:r>
+      <w:r>
+        <w:rPr>
+          <w:rFonts w:ascii="Times New Roman" w:hAnsi="Times New Roman" w:cs="Times New Roman"/>
+          <w:noProof/>
+          <w:lang w:val="en-US"/>
+        </w:rPr>
+        <w:t xml:space="preserve">that workers or subscribers cover on each trip is the same, assuming that they only use the bikes to commute to work and back. As such, varying weather conditions do not influence </w:t>
+      </w:r>
+      <w:r>
+        <w:rPr>
+          <w:rFonts w:ascii="Times New Roman" w:hAnsi="Times New Roman" w:cs="Times New Roman"/>
+          <w:noProof/>
+          <w:lang w:val="en-US"/>
+        </w:rPr>
+        <w:t xml:space="preserve">the distance that they have to cover. However, although it is weak, there is more correlation observed between number of trips and the weather factors. This can be attributed to the fact that </w:t>
+      </w:r>
+      <w:r>
+        <w:rPr>
+          <w:rFonts w:ascii="Times New Roman" w:hAnsi="Times New Roman" w:cs="Times New Roman"/>
+          <w:noProof/>
+          <w:lang w:val="en-US"/>
+        </w:rPr>
+        <w:t xml:space="preserve">regular customers, who are not subscribers, are more likely to use public transport, and avoid using bikes even as a method of recreation. </w:t>
+      </w:r>
+      <w:r>
+        <w:rPr>
+          <w:rFonts w:ascii="Times New Roman" w:hAnsi="Times New Roman" w:cs="Times New Roman"/>
+          <w:noProof/>
+          <w:lang w:val="en-US"/>
+        </w:rPr>
+        <w:t>As such, the number of trips does go down because there is less randomness induced by non-subscribers. Overall, t</w:t>
+      </w:r>
+      <w:r>
+        <w:rPr>
+          <w:rFonts w:ascii="Times New Roman" w:hAnsi="Times New Roman" w:cs="Times New Roman"/>
+          <w:noProof/>
+          <w:lang w:val="en-US"/>
+        </w:rPr>
+        <w:t xml:space="preserve">hese findings do no reflect the expected trend that can be observed in the utilization table. It may be attributed to </w:t>
+      </w:r>
+      <w:r>
+        <w:rPr>
+          <w:rFonts w:ascii="Times New Roman" w:hAnsi="Times New Roman" w:cs="Times New Roman"/>
+          <w:noProof/>
+          <w:lang w:val="en-US"/>
+        </w:rPr>
+        <w:t xml:space="preserve">the limitations of the weather metrics of the dataset. In order to perform a more meaningful investigation, I suggest consulting with field expert about what weather metrics to use in order to build the predictive model. </w:t>
+      </w:r>
+      <w:r>
+        <w:rPr>
+          <w:rFonts w:ascii="Times New Roman" w:hAnsi="Times New Roman" w:cs="Times New Roman"/>
+          <w:noProof/>
+          <w:lang w:val="en-US"/>
+        </w:rPr>
+        <w:t xml:space="preserve">The appendix section of this report contained a figure with the exact correlation values. </w:t>
+      </w:r>
+    </w:p>
+    <w:p>
+      <w:pPr>
+        <w:rPr>
+          <w:rFonts w:ascii="Times New Roman" w:hAnsi="Times New Roman" w:cs="Times New Roman"/>
+          <w:noProof/>
+          <w:lang w:val="en-US"/>
+        </w:rPr>
+      </w:pPr>
+    </w:p>
+    <w:p>
+      <w:pPr>
+        <w:jc w:val="center"/>
+        <w:rPr>
+          <w:rFonts w:ascii="Times New Roman" w:hAnsi="Times New Roman" w:cs="Times New Roman"/>
+          <w:noProof/>
+          <w:lang w:val="en-US"/>
+        </w:rPr>
+      </w:pPr>
+    </w:p>
+    <w:p>
+      <w:pPr>
+        <w:jc w:val="center"/>
+        <w:rPr>
+          <w:rFonts w:ascii="Times New Roman" w:hAnsi="Times New Roman" w:cs="Times New Roman"/>
+          <w:b/>
+          <w:bCs/>
+          <w:noProof/>
+          <w:lang w:val="en-US"/>
+        </w:rPr>
+      </w:pPr>
+      <w:r>
+        <w:rPr>
+          <w:rFonts w:ascii="Times New Roman" w:hAnsi="Times New Roman" w:cs="Times New Roman"/>
+          <w:b/>
+          <w:bCs/>
+          <w:noProof/>
+          <w:lang w:val="en-US"/>
+        </w:rPr>
+        <w:lastRenderedPageBreak/>
+        <w:t>Appendix</w:t>
+      </w:r>
+    </w:p>
+    <w:p>
+      <w:pPr>
+        <w:rPr>
+          <w:rFonts w:ascii="Times New Roman" w:hAnsi="Times New Roman" w:cs="Times New Roman"/>
+          <w:noProof/>
+          <w:lang w:val="en-US"/>
+        </w:rPr>
+      </w:pPr>
+      <w:r>
+        <w:rPr>
+          <w:rFonts w:ascii="Times New Roman" w:hAnsi="Times New Roman" w:cs="Times New Roman"/>
+          <w:noProof/>
+          <w:lang w:val="en-US"/>
+        </w:rPr>
+        <w:drawing>
+          <wp:inline distT="0" distB="0" distL="0" distR="0" wp14:anchorId="7325FE30" wp14:editId="03EE2BCD">
+            <wp:extent cx="6064526" cy="3573261"/>
+            <wp:effectExtent l="0" t="0" r="0" b="8255"/>
+            <wp:docPr id="692167774" name="Picture 4"/>
+            <wp:cNvGraphicFramePr>
+              <a:graphicFrameLocks xmlns:a="http://schemas.openxmlformats.org/drawingml/2006/main" noChangeAspect="1"/>
+            </wp:cNvGraphicFramePr>
+            <a:graphic xmlns:a="http://schemas.openxmlformats.org/drawingml/2006/main">
+              <a:graphicData uri="http://schemas.openxmlformats.org/drawingml/2006/picture">
+                <pic:pic xmlns:pic="http://schemas.openxmlformats.org/drawingml/2006/picture">
+                  <pic:nvPicPr>
+                    <pic:cNvPr id="0" name="Picture 3"/>
+                    <pic:cNvPicPr>
+                      <a:picLocks noChangeAspect="1" noChangeArrowheads="1"/>
+                    </pic:cNvPicPr>
+                  </pic:nvPicPr>
+                  <pic:blipFill>
+                    <a:blip r:embed="rId15">
+                      <a:extLst>
+                        <a:ext uri="{28A0092B-C50C-407E-A947-70E740481C1C}">
+                          <a14:useLocalDpi xmlns:a14="http://schemas.microsoft.com/office/drawing/2010/main" val="0"/>
+                        </a:ext>
+                      </a:extLst>
+                    </a:blip>
+                    <a:srcRect/>
+                    <a:stretch>
+                      <a:fillRect/>
+                    </a:stretch>
+                  </pic:blipFill>
+                  <pic:spPr bwMode="auto">
+                    <a:xfrm>
+                      <a:off x="0" y="0"/>
+                      <a:ext cx="6079385" cy="3582016"/>
+                    </a:xfrm>
+                    <a:prstGeom prst="rect">
+                      <a:avLst/>
+                    </a:prstGeom>
+                    <a:noFill/>
+                  </pic:spPr>
+                </pic:pic>
+              </a:graphicData>
+            </a:graphic>
+          </wp:inline>
+        </w:drawing>
+      </w:r>
+    </w:p>
+    <w:p>
+      <w:pPr>
+        <w:rPr>
+          <w:rFonts w:ascii="Times New Roman" w:hAnsi="Times New Roman" w:cs="Times New Roman"/>
+          <w:noProof/>
+          <w:lang w:val="en-US"/>
+        </w:rPr>
+      </w:pPr>
+      <w:r>
+        <w:rPr>
+          <w:rFonts w:ascii="Times New Roman" w:hAnsi="Times New Roman" w:cs="Times New Roman"/>
+          <w:b/>
+          <w:bCs/>
+          <w:noProof/>
+          <w:lang w:val="en-US"/>
+        </w:rPr>
+        <w:t>Figure 9:</w:t>
+      </w:r>
+      <w:r>
+        <w:rPr>
+          <w:rFonts w:ascii="Times New Roman" w:hAnsi="Times New Roman" w:cs="Times New Roman"/>
+          <w:noProof/>
+          <w:lang w:val="en-US"/>
+        </w:rPr>
+        <w:t xml:space="preserve"> Exact correlation values for the weather correlation analysis.</w:t>
+      </w:r>
     </w:p>
     <w:p>
       <w:pPr>
@@ -2015,13 +2683,194 @@
           <w:lang w:val="en-US"/>
         </w:rPr>
       </w:pPr>
-      <w:r>
-        <w:rPr>
-          <w:rFonts w:ascii="Times New Roman" w:hAnsi="Times New Roman" w:cs="Times New Roman"/>
-          <w:b/>
-          <w:bCs/>
-          <w:lang w:val="en-US"/>
-        </w:rPr>
+    </w:p>
+    <w:p>
+      <w:pPr>
+        <w:ind w:firstLine="720"/>
+        <w:jc w:val="center"/>
+        <w:rPr>
+          <w:rFonts w:ascii="Times New Roman" w:hAnsi="Times New Roman" w:cs="Times New Roman"/>
+          <w:b/>
+          <w:bCs/>
+          <w:lang w:val="en-US"/>
+        </w:rPr>
+      </w:pPr>
+    </w:p>
+    <w:p>
+      <w:pPr>
+        <w:ind w:firstLine="720"/>
+        <w:jc w:val="center"/>
+        <w:rPr>
+          <w:rFonts w:ascii="Times New Roman" w:hAnsi="Times New Roman" w:cs="Times New Roman"/>
+          <w:b/>
+          <w:bCs/>
+          <w:lang w:val="en-US"/>
+        </w:rPr>
+      </w:pPr>
+    </w:p>
+    <w:p>
+      <w:pPr>
+        <w:ind w:firstLine="720"/>
+        <w:jc w:val="center"/>
+        <w:rPr>
+          <w:rFonts w:ascii="Times New Roman" w:hAnsi="Times New Roman" w:cs="Times New Roman"/>
+          <w:b/>
+          <w:bCs/>
+          <w:lang w:val="en-US"/>
+        </w:rPr>
+      </w:pPr>
+    </w:p>
+    <w:p>
+      <w:pPr>
+        <w:ind w:firstLine="720"/>
+        <w:jc w:val="center"/>
+        <w:rPr>
+          <w:rFonts w:ascii="Times New Roman" w:hAnsi="Times New Roman" w:cs="Times New Roman"/>
+          <w:b/>
+          <w:bCs/>
+          <w:lang w:val="en-US"/>
+        </w:rPr>
+      </w:pPr>
+    </w:p>
+    <w:p>
+      <w:pPr>
+        <w:ind w:firstLine="720"/>
+        <w:jc w:val="center"/>
+        <w:rPr>
+          <w:rFonts w:ascii="Times New Roman" w:hAnsi="Times New Roman" w:cs="Times New Roman"/>
+          <w:b/>
+          <w:bCs/>
+          <w:lang w:val="en-US"/>
+        </w:rPr>
+      </w:pPr>
+    </w:p>
+    <w:p>
+      <w:pPr>
+        <w:ind w:firstLine="720"/>
+        <w:jc w:val="center"/>
+        <w:rPr>
+          <w:rFonts w:ascii="Times New Roman" w:hAnsi="Times New Roman" w:cs="Times New Roman"/>
+          <w:b/>
+          <w:bCs/>
+          <w:lang w:val="en-US"/>
+        </w:rPr>
+      </w:pPr>
+    </w:p>
+    <w:p>
+      <w:pPr>
+        <w:ind w:firstLine="720"/>
+        <w:jc w:val="center"/>
+        <w:rPr>
+          <w:rFonts w:ascii="Times New Roman" w:hAnsi="Times New Roman" w:cs="Times New Roman"/>
+          <w:b/>
+          <w:bCs/>
+          <w:lang w:val="en-US"/>
+        </w:rPr>
+      </w:pPr>
+    </w:p>
+    <w:p>
+      <w:pPr>
+        <w:ind w:firstLine="720"/>
+        <w:jc w:val="center"/>
+        <w:rPr>
+          <w:rFonts w:ascii="Times New Roman" w:hAnsi="Times New Roman" w:cs="Times New Roman"/>
+          <w:b/>
+          <w:bCs/>
+          <w:lang w:val="en-US"/>
+        </w:rPr>
+      </w:pPr>
+    </w:p>
+    <w:p>
+      <w:pPr>
+        <w:ind w:firstLine="720"/>
+        <w:jc w:val="center"/>
+        <w:rPr>
+          <w:rFonts w:ascii="Times New Roman" w:hAnsi="Times New Roman" w:cs="Times New Roman"/>
+          <w:b/>
+          <w:bCs/>
+          <w:lang w:val="en-US"/>
+        </w:rPr>
+      </w:pPr>
+    </w:p>
+    <w:p>
+      <w:pPr>
+        <w:ind w:firstLine="720"/>
+        <w:jc w:val="center"/>
+        <w:rPr>
+          <w:rFonts w:ascii="Times New Roman" w:hAnsi="Times New Roman" w:cs="Times New Roman"/>
+          <w:b/>
+          <w:bCs/>
+          <w:lang w:val="en-US"/>
+        </w:rPr>
+      </w:pPr>
+    </w:p>
+    <w:p>
+      <w:pPr>
+        <w:ind w:firstLine="720"/>
+        <w:jc w:val="center"/>
+        <w:rPr>
+          <w:rFonts w:ascii="Times New Roman" w:hAnsi="Times New Roman" w:cs="Times New Roman"/>
+          <w:b/>
+          <w:bCs/>
+          <w:lang w:val="en-US"/>
+        </w:rPr>
+      </w:pPr>
+    </w:p>
+    <w:p>
+      <w:pPr>
+        <w:ind w:firstLine="720"/>
+        <w:jc w:val="center"/>
+        <w:rPr>
+          <w:rFonts w:ascii="Times New Roman" w:hAnsi="Times New Roman" w:cs="Times New Roman"/>
+          <w:b/>
+          <w:bCs/>
+          <w:lang w:val="en-US"/>
+        </w:rPr>
+      </w:pPr>
+    </w:p>
+    <w:p>
+      <w:pPr>
+        <w:ind w:firstLine="720"/>
+        <w:jc w:val="center"/>
+        <w:rPr>
+          <w:rFonts w:ascii="Times New Roman" w:hAnsi="Times New Roman" w:cs="Times New Roman"/>
+          <w:b/>
+          <w:bCs/>
+          <w:lang w:val="en-US"/>
+        </w:rPr>
+      </w:pPr>
+    </w:p>
+    <w:p>
+      <w:pPr>
+        <w:ind w:firstLine="720"/>
+        <w:jc w:val="center"/>
+        <w:rPr>
+          <w:rFonts w:ascii="Times New Roman" w:hAnsi="Times New Roman" w:cs="Times New Roman"/>
+          <w:b/>
+          <w:bCs/>
+          <w:lang w:val="en-US"/>
+        </w:rPr>
+      </w:pPr>
+    </w:p>
+    <w:p>
+      <w:pPr>
+        <w:ind w:firstLine="720"/>
+        <w:jc w:val="center"/>
+        <w:rPr>
+          <w:rFonts w:ascii="Times New Roman" w:hAnsi="Times New Roman" w:cs="Times New Roman"/>
+          <w:b/>
+          <w:bCs/>
+          <w:lang w:val="en-US"/>
+        </w:rPr>
+      </w:pPr>
+      <w:r>
+        <w:rPr>
+          <w:rFonts w:ascii="Times New Roman" w:hAnsi="Times New Roman" w:cs="Times New Roman"/>
+          <w:b/>
+          <w:bCs/>
+          <w:lang w:val="en-US"/>
+        </w:rPr>
+        <w:lastRenderedPageBreak/>
         <w:t>References</w:t>
       </w:r>
     </w:p>
@@ -2077,7 +2926,7 @@
           <w:rFonts w:ascii="Times New Roman" w:hAnsi="Times New Roman" w:cs="Times New Roman"/>
         </w:rPr>
       </w:pPr>
-      <w:hyperlink r:id="rId14" w:history="1">
+      <w:hyperlink r:id="rId16" w:history="1">
         <w:r>
           <w:rPr>
             <w:rStyle w:val="Hyperlink"/>

</xml_diff>